<commit_message>
Documento Actualizado otra vez
</commit_message>
<xml_diff>
--- a/DOCS/DocumentPrimeraEntrega.docx
+++ b/DOCS/DocumentPrimeraEntrega.docx
@@ -7927,23 +7927,39 @@
         <w:rPr>
           <w:b/>
           <w:bCs/>
+          <w:color w:val="auto"/>
+          <w:lang w:val="ca-ES"/>
+        </w:rPr>
+        <w:t>2.1. Esquema</w:t>
+      </w:r>
+      <w:bookmarkEnd w:id="4"/>
+    </w:p>
+    <w:p>
+      <w:pPr>
+        <w:rPr>
+          <w:lang w:val="ca-ES"/>
+        </w:rPr>
+      </w:pPr>
+      <w:r>
+        <w:rPr>
+          <w:b/>
+          <w:bCs/>
           <w:noProof/>
-          <w:color w:val="auto"/>
           <w:lang w:val="ca-ES"/>
         </w:rPr>
         <w:drawing>
-          <wp:anchor distT="0" distB="0" distL="114300" distR="114300" simplePos="0" relativeHeight="251658240" behindDoc="0" locked="0" layoutInCell="1" allowOverlap="1" wp14:anchorId="2F7AB8E8" wp14:editId="523ED646">
+          <wp:anchor distT="0" distB="0" distL="114300" distR="114300" simplePos="0" relativeHeight="251660288" behindDoc="0" locked="0" layoutInCell="1" allowOverlap="1" wp14:anchorId="5B8CC483" wp14:editId="08033CFB">
             <wp:simplePos x="0" y="0"/>
             <wp:positionH relativeFrom="margin">
-              <wp:posOffset>-332105</wp:posOffset>
+              <wp:align>left</wp:align>
             </wp:positionH>
             <wp:positionV relativeFrom="paragraph">
-              <wp:posOffset>391160</wp:posOffset>
+              <wp:posOffset>170180</wp:posOffset>
             </wp:positionV>
-            <wp:extent cx="6433185" cy="3747135"/>
-            <wp:effectExtent l="0" t="0" r="5715" b="5715"/>
+            <wp:extent cx="6037580" cy="3527425"/>
+            <wp:effectExtent l="0" t="0" r="1270" b="0"/>
             <wp:wrapSquare wrapText="bothSides"/>
-            <wp:docPr id="4" name="Imagen 4"/>
+            <wp:docPr id="2" name="Imagen 2"/>
             <wp:cNvGraphicFramePr>
               <a:graphicFrameLocks xmlns:a="http://schemas.openxmlformats.org/drawingml/2006/main" noChangeAspect="1"/>
             </wp:cNvGraphicFramePr>
@@ -7951,7 +7967,7 @@
               <a:graphicData uri="http://schemas.openxmlformats.org/drawingml/2006/picture">
                 <pic:pic xmlns:pic="http://schemas.openxmlformats.org/drawingml/2006/picture">
                   <pic:nvPicPr>
-                    <pic:cNvPr id="4" name="Diagrama De Clases.PNG"/>
+                    <pic:cNvPr id="2" name="Diagrama De Clases.PNG"/>
                     <pic:cNvPicPr/>
                   </pic:nvPicPr>
                   <pic:blipFill>
@@ -7969,7 +7985,7 @@
                   <pic:spPr>
                     <a:xfrm>
                       <a:off x="0" y="0"/>
-                      <a:ext cx="6433185" cy="3747135"/>
+                      <a:ext cx="6037580" cy="3527425"/>
                     </a:xfrm>
                     <a:prstGeom prst="rect">
                       <a:avLst/>
@@ -7987,23 +8003,6 @@
           </wp:anchor>
         </w:drawing>
       </w:r>
-      <w:r>
-        <w:rPr>
-          <w:b/>
-          <w:bCs/>
-          <w:color w:val="auto"/>
-          <w:lang w:val="ca-ES"/>
-        </w:rPr>
-        <w:t>2.1. Esquema</w:t>
-      </w:r>
-      <w:bookmarkEnd w:id="4"/>
-    </w:p>
-    <w:p>
-      <w:pPr>
-        <w:rPr>
-          <w:lang w:val="ca-ES"/>
-        </w:rPr>
-      </w:pPr>
     </w:p>
     <w:p>
       <w:pPr>
@@ -8771,7 +8770,6 @@
           <w:szCs w:val="24"/>
           <w:lang w:val="ca-ES"/>
         </w:rPr>
-        <w:lastRenderedPageBreak/>
         <w:t>Huffman</w:t>
       </w:r>
     </w:p>
@@ -8794,6 +8792,7 @@
           <w:szCs w:val="24"/>
           <w:lang w:val="ca-ES"/>
         </w:rPr>
+        <w:lastRenderedPageBreak/>
         <w:t>Algoritme cridat per l’algoritme JPEG que s’encarrega de comprimir utilitzant les freqüències de cada símbol mitjançant un arbre, els caràcters més freqüents tenen una codificació més curta.</w:t>
       </w:r>
     </w:p>
@@ -9025,9 +9024,55 @@
           <w:szCs w:val="24"/>
           <w:lang w:val="ca-ES"/>
         </w:rPr>
-        <w:t>Bit</w:t>
-      </w:r>
-      <w:r>
+        <w:t>BitManager</w:t>
+      </w:r>
+      <w:proofErr w:type="spellEnd"/>
+    </w:p>
+    <w:p>
+      <w:pPr>
+        <w:tabs>
+          <w:tab w:val="left" w:pos="214"/>
+        </w:tabs>
+        <w:spacing w:after="0" w:line="240" w:lineRule="auto"/>
+        <w:rPr>
+          <w:sz w:val="24"/>
+          <w:szCs w:val="24"/>
+          <w:lang w:val="ca-ES"/>
+        </w:rPr>
+      </w:pPr>
+      <w:r>
+        <w:rPr>
+          <w:sz w:val="24"/>
+          <w:szCs w:val="24"/>
+          <w:lang w:val="ca-ES"/>
+        </w:rPr>
+        <w:t xml:space="preserve">Classe privada del </w:t>
+      </w:r>
+      <w:proofErr w:type="spellStart"/>
+      <w:r>
+        <w:rPr>
+          <w:sz w:val="24"/>
+          <w:szCs w:val="24"/>
+          <w:lang w:val="ca-ES"/>
+        </w:rPr>
+        <w:t>BitInputStream</w:t>
+      </w:r>
+      <w:proofErr w:type="spellEnd"/>
+      <w:r>
+        <w:rPr>
+          <w:sz w:val="24"/>
+          <w:szCs w:val="24"/>
+          <w:lang w:val="ca-ES"/>
+        </w:rPr>
+        <w:t xml:space="preserve"> que</w:t>
+      </w:r>
+    </w:p>
+    <w:p>
+      <w:pPr>
+        <w:tabs>
+          <w:tab w:val="left" w:pos="214"/>
+        </w:tabs>
+        <w:spacing w:after="0" w:line="240" w:lineRule="auto"/>
         <w:rPr>
           <w:b/>
           <w:bCs/>
@@ -9035,7 +9080,17 @@
           <w:szCs w:val="24"/>
           <w:lang w:val="ca-ES"/>
         </w:rPr>
-        <w:t>Manager</w:t>
+      </w:pPr>
+      <w:proofErr w:type="spellStart"/>
+      <w:r>
+        <w:rPr>
+          <w:b/>
+          <w:bCs/>
+          <w:sz w:val="24"/>
+          <w:szCs w:val="24"/>
+          <w:lang w:val="ca-ES"/>
+        </w:rPr>
+        <w:t>BitOutputStream</w:t>
       </w:r>
       <w:proofErr w:type="spellEnd"/>
     </w:p>
@@ -9046,6 +9101,27 @@
         </w:tabs>
         <w:spacing w:after="0" w:line="240" w:lineRule="auto"/>
         <w:rPr>
+          <w:sz w:val="24"/>
+          <w:szCs w:val="24"/>
+          <w:lang w:val="ca-ES"/>
+        </w:rPr>
+      </w:pPr>
+      <w:r>
+        <w:rPr>
+          <w:sz w:val="24"/>
+          <w:szCs w:val="24"/>
+          <w:lang w:val="ca-ES"/>
+        </w:rPr>
+        <w:t>Classe encarregada de llegir els resultats dels algoritmes de bit a bit i passar les dades que llegeix a un nou arxiu.</w:t>
+      </w:r>
+    </w:p>
+    <w:p>
+      <w:pPr>
+        <w:tabs>
+          <w:tab w:val="left" w:pos="214"/>
+        </w:tabs>
+        <w:spacing w:after="0" w:line="240" w:lineRule="auto"/>
+        <w:rPr>
           <w:b/>
           <w:bCs/>
           <w:sz w:val="24"/>
@@ -9053,6 +9129,7 @@
           <w:lang w:val="ca-ES"/>
         </w:rPr>
       </w:pPr>
+      <w:proofErr w:type="spellStart"/>
       <w:r>
         <w:rPr>
           <w:b/>
@@ -9061,10 +9138,9 @@
           <w:szCs w:val="24"/>
           <w:lang w:val="ca-ES"/>
         </w:rPr>
-        <w:tab/>
-      </w:r>
-      <w:bookmarkStart w:id="6" w:name="_GoBack"/>
-      <w:bookmarkEnd w:id="6"/>
+        <w:t>ControlBit</w:t>
+      </w:r>
+      <w:proofErr w:type="spellEnd"/>
     </w:p>
     <w:p>
       <w:pPr>
@@ -9073,6 +9149,63 @@
         </w:tabs>
         <w:spacing w:after="0" w:line="240" w:lineRule="auto"/>
         <w:rPr>
+          <w:sz w:val="24"/>
+          <w:szCs w:val="24"/>
+          <w:lang w:val="ca-ES"/>
+        </w:rPr>
+      </w:pPr>
+      <w:r>
+        <w:rPr>
+          <w:sz w:val="24"/>
+          <w:szCs w:val="24"/>
+          <w:lang w:val="ca-ES"/>
+        </w:rPr>
+        <w:t xml:space="preserve">Classe privada del </w:t>
+      </w:r>
+      <w:proofErr w:type="spellStart"/>
+      <w:r>
+        <w:rPr>
+          <w:sz w:val="24"/>
+          <w:szCs w:val="24"/>
+          <w:lang w:val="ca-ES"/>
+        </w:rPr>
+        <w:t>Bit</w:t>
+      </w:r>
+      <w:r>
+        <w:rPr>
+          <w:sz w:val="24"/>
+          <w:szCs w:val="24"/>
+          <w:lang w:val="ca-ES"/>
+        </w:rPr>
+        <w:t>Ou</w:t>
+      </w:r>
+      <w:r>
+        <w:rPr>
+          <w:sz w:val="24"/>
+          <w:szCs w:val="24"/>
+          <w:lang w:val="ca-ES"/>
+        </w:rPr>
+        <w:t>putStream</w:t>
+      </w:r>
+      <w:proofErr w:type="spellEnd"/>
+      <w:r>
+        <w:rPr>
+          <w:sz w:val="24"/>
+          <w:szCs w:val="24"/>
+          <w:lang w:val="ca-ES"/>
+        </w:rPr>
+        <w:t xml:space="preserve"> que</w:t>
+      </w:r>
+      <w:bookmarkStart w:id="6" w:name="_GoBack"/>
+      <w:bookmarkEnd w:id="6"/>
+    </w:p>
+    <w:p>
+      <w:pPr>
+        <w:tabs>
+          <w:tab w:val="left" w:pos="214"/>
+        </w:tabs>
+        <w:spacing w:after="0" w:line="240" w:lineRule="auto"/>
+        <w:rPr>
           <w:b/>
           <w:bCs/>
           <w:sz w:val="24"/>
@@ -9089,7 +9222,7 @@
           <w:szCs w:val="24"/>
           <w:lang w:val="ca-ES"/>
         </w:rPr>
-        <w:t>BitOutputStream</w:t>
+        <w:t>PPMTranslator</w:t>
       </w:r>
       <w:proofErr w:type="spellEnd"/>
     </w:p>
@@ -9111,7 +9244,43 @@
           <w:szCs w:val="24"/>
           <w:lang w:val="ca-ES"/>
         </w:rPr>
-        <w:t>Classe encarregada de llegir els resultats dels algoritmes de bit a bit i passar les dades que llegeix a un nou arxiu.</w:t>
+        <w:t xml:space="preserve">Classe que serveix de </w:t>
+      </w:r>
+      <w:proofErr w:type="spellStart"/>
+      <w:r>
+        <w:rPr>
+          <w:sz w:val="24"/>
+          <w:szCs w:val="24"/>
+          <w:lang w:val="ca-ES"/>
+        </w:rPr>
+        <w:t>parser</w:t>
+      </w:r>
+      <w:proofErr w:type="spellEnd"/>
+      <w:r>
+        <w:rPr>
+          <w:sz w:val="24"/>
+          <w:szCs w:val="24"/>
+          <w:lang w:val="ca-ES"/>
+        </w:rPr>
+        <w:t xml:space="preserve"> de ppm binaris i </w:t>
+      </w:r>
+      <w:proofErr w:type="spellStart"/>
+      <w:r>
+        <w:rPr>
+          <w:sz w:val="24"/>
+          <w:szCs w:val="24"/>
+          <w:lang w:val="ca-ES"/>
+        </w:rPr>
+        <w:t>ascii</w:t>
+      </w:r>
+      <w:proofErr w:type="spellEnd"/>
+      <w:r>
+        <w:rPr>
+          <w:sz w:val="24"/>
+          <w:szCs w:val="24"/>
+          <w:lang w:val="ca-ES"/>
+        </w:rPr>
+        <w:t xml:space="preserve"> i que escriu en format ppm binari. Permet llegir tan colors com components individuals d’aquests colors i també escriure els colors o les seves components individuals.</w:t>
       </w:r>
     </w:p>
     <w:p>
@@ -9128,7 +9297,6 @@
           <w:lang w:val="ca-ES"/>
         </w:rPr>
       </w:pPr>
-      <w:proofErr w:type="spellStart"/>
       <w:r>
         <w:rPr>
           <w:b/>
@@ -9137,9 +9305,8 @@
           <w:szCs w:val="24"/>
           <w:lang w:val="ca-ES"/>
         </w:rPr>
-        <w:t>ControlBit</w:t>
-      </w:r>
-      <w:proofErr w:type="spellEnd"/>
+        <w:t>Color</w:t>
+      </w:r>
     </w:p>
     <w:p>
       <w:pPr>
@@ -9148,24 +9315,36 @@
         </w:tabs>
         <w:spacing w:after="0" w:line="240" w:lineRule="auto"/>
         <w:rPr>
-          <w:lang w:val="ca-ES"/>
-        </w:rPr>
-      </w:pPr>
-      <w:r>
-        <w:rPr>
-          <w:lang w:val="ca-ES"/>
-        </w:rPr>
-        <w:tab/>
-      </w:r>
-      <w:r>
-        <w:rPr>
-          <w:lang w:val="ca-ES"/>
-        </w:rPr>
-        <w:t>...</w:t>
-      </w:r>
-    </w:p>
-    <w:p>
-      <w:pPr>
+          <w:sz w:val="24"/>
+          <w:szCs w:val="24"/>
+          <w:lang w:val="ca-ES"/>
+        </w:rPr>
+      </w:pPr>
+      <w:r>
+        <w:rPr>
+          <w:sz w:val="24"/>
+          <w:szCs w:val="24"/>
+          <w:lang w:val="ca-ES"/>
+        </w:rPr>
+        <w:t xml:space="preserve">Classe que guarda i </w:t>
+      </w:r>
+      <w:proofErr w:type="spellStart"/>
+      <w:r>
+        <w:rPr>
+          <w:sz w:val="24"/>
+          <w:szCs w:val="24"/>
+          <w:lang w:val="ca-ES"/>
+        </w:rPr>
+        <w:t>tra</w:t>
+      </w:r>
+      <w:proofErr w:type="spellEnd"/>
+    </w:p>
+    <w:p>
+      <w:pPr>
+        <w:tabs>
+          <w:tab w:val="left" w:pos="214"/>
+        </w:tabs>
+        <w:spacing w:after="0" w:line="240" w:lineRule="auto"/>
         <w:rPr>
           <w:b/>
           <w:bCs/>
@@ -9194,64 +9373,36 @@
         </w:tabs>
         <w:spacing w:after="0" w:line="240" w:lineRule="auto"/>
         <w:rPr>
-          <w:b/>
-          <w:bCs/>
           <w:sz w:val="24"/>
           <w:szCs w:val="24"/>
           <w:lang w:val="ca-ES"/>
         </w:rPr>
       </w:pPr>
-      <w:proofErr w:type="spellStart"/>
-      <w:r>
-        <w:rPr>
-          <w:b/>
-          <w:bCs/>
+      <w:r>
+        <w:rPr>
           <w:sz w:val="24"/>
           <w:szCs w:val="24"/>
           <w:lang w:val="ca-ES"/>
         </w:rPr>
-        <w:t>PPMTranslator</w:t>
-      </w:r>
-      <w:proofErr w:type="spellEnd"/>
-    </w:p>
-    <w:p>
-      <w:pPr>
-        <w:tabs>
-          <w:tab w:val="left" w:pos="214"/>
-        </w:tabs>
-        <w:spacing w:after="0" w:line="240" w:lineRule="auto"/>
-        <w:rPr>
-          <w:b/>
-          <w:bCs/>
+        <w:t xml:space="preserve">Classe encarregada d’enumerar les diferents qualitats disponibles del </w:t>
+      </w:r>
+      <w:proofErr w:type="spellStart"/>
+      <w:r>
+        <w:rPr>
           <w:sz w:val="24"/>
           <w:szCs w:val="24"/>
           <w:lang w:val="ca-ES"/>
         </w:rPr>
-      </w:pPr>
-    </w:p>
-    <w:p>
-      <w:pPr>
-        <w:tabs>
-          <w:tab w:val="left" w:pos="214"/>
-        </w:tabs>
-        <w:spacing w:after="0" w:line="240" w:lineRule="auto"/>
-        <w:rPr>
-          <w:b/>
-          <w:bCs/>
+        <w:t>jpeg</w:t>
+      </w:r>
+      <w:proofErr w:type="spellEnd"/>
+      <w:r>
+        <w:rPr>
           <w:sz w:val="24"/>
           <w:szCs w:val="24"/>
           <w:lang w:val="ca-ES"/>
         </w:rPr>
-      </w:pPr>
-      <w:r>
-        <w:rPr>
-          <w:b/>
-          <w:bCs/>
-          <w:sz w:val="24"/>
-          <w:szCs w:val="24"/>
-          <w:lang w:val="ca-ES"/>
-        </w:rPr>
-        <w:t>Color</w:t>
+        <w:t xml:space="preserve"> i proporcionar els mapejos d’aquestes qualitats a les corresponents matrius de quantificació per la luminància i la crominància.</w:t>
       </w:r>
     </w:p>
     <w:p>
@@ -10010,6 +10161,7 @@
           <w:u w:val="single"/>
           <w:lang w:val="ca-ES"/>
         </w:rPr>
+        <w:lastRenderedPageBreak/>
         <w:t>LZ78</w:t>
       </w:r>
     </w:p>
@@ -13851,7 +14003,7 @@
 </file>
 
 <file path=customXml/itemProps1.xml><?xml version="1.0" encoding="utf-8"?>
-<ds:datastoreItem xmlns:ds="http://schemas.openxmlformats.org/officeDocument/2006/customXml" ds:itemID="{B486456F-A1B5-4FD6-B012-5DDD1D8291C3}">
+<ds:datastoreItem xmlns:ds="http://schemas.openxmlformats.org/officeDocument/2006/customXml" ds:itemID="{222DDC6A-2390-4DB0-B530-CF13EE5A104A}">
   <ds:schemaRefs>
     <ds:schemaRef ds:uri="http://schemas.openxmlformats.org/officeDocument/2006/bibliography"/>
   </ds:schemaRefs>

</xml_diff>

<commit_message>
Documento Actualizadp y casi acabado
</commit_message>
<xml_diff>
--- a/DOCS/DocumentPrimeraEntrega.docx
+++ b/DOCS/DocumentPrimeraEntrega.docx
@@ -1816,23 +1816,13 @@
                 <w:lang w:val="ca-ES"/>
               </w:rPr>
             </w:pPr>
-            <w:proofErr w:type="spellStart"/>
-            <w:r>
-              <w:rPr>
-                <w:rFonts w:cstheme="minorHAnsi"/>
-                <w:b/>
-                <w:lang w:val="ca-ES"/>
-              </w:rPr>
-              <w:t>Precondició</w:t>
-            </w:r>
-            <w:proofErr w:type="spellEnd"/>
-            <w:r>
-              <w:rPr>
-                <w:rFonts w:cstheme="minorHAnsi"/>
-                <w:b/>
-                <w:lang w:val="ca-ES"/>
-              </w:rPr>
-              <w:t>:</w:t>
+            <w:r>
+              <w:rPr>
+                <w:rFonts w:cstheme="minorHAnsi"/>
+                <w:b/>
+                <w:lang w:val="ca-ES"/>
+              </w:rPr>
+              <w:t>Precondició:</w:t>
             </w:r>
           </w:p>
         </w:tc>
@@ -2140,7 +2130,6 @@
                 <w:lang w:val="ca-ES"/>
               </w:rPr>
             </w:pPr>
-            <w:proofErr w:type="spellStart"/>
             <w:r>
               <w:rPr>
                 <w:rFonts w:cstheme="minorHAnsi"/>
@@ -2149,7 +2138,6 @@
               </w:rPr>
               <w:t>Postcondició</w:t>
             </w:r>
-            <w:proofErr w:type="spellEnd"/>
             <w:r>
               <w:rPr>
                 <w:rFonts w:cstheme="minorHAnsi"/>
@@ -2451,23 +2439,13 @@
                 <w:lang w:val="ca-ES"/>
               </w:rPr>
             </w:pPr>
-            <w:proofErr w:type="spellStart"/>
-            <w:r>
-              <w:rPr>
-                <w:rFonts w:cstheme="minorHAnsi"/>
-                <w:b/>
-                <w:lang w:val="ca-ES"/>
-              </w:rPr>
-              <w:t>Precondició</w:t>
-            </w:r>
-            <w:proofErr w:type="spellEnd"/>
-            <w:r>
-              <w:rPr>
-                <w:rFonts w:cstheme="minorHAnsi"/>
-                <w:b/>
-                <w:lang w:val="ca-ES"/>
-              </w:rPr>
-              <w:t>:</w:t>
+            <w:r>
+              <w:rPr>
+                <w:rFonts w:cstheme="minorHAnsi"/>
+                <w:b/>
+                <w:lang w:val="ca-ES"/>
+              </w:rPr>
+              <w:t>Precondició:</w:t>
             </w:r>
           </w:p>
         </w:tc>
@@ -2734,23 +2712,13 @@
                 <w:lang w:val="ca-ES"/>
               </w:rPr>
             </w:pPr>
-            <w:proofErr w:type="spellStart"/>
-            <w:r>
-              <w:rPr>
-                <w:rFonts w:cstheme="minorHAnsi"/>
-                <w:b/>
-                <w:lang w:val="ca-ES"/>
-              </w:rPr>
-              <w:t>Postcondició</w:t>
-            </w:r>
-            <w:proofErr w:type="spellEnd"/>
-            <w:r>
-              <w:rPr>
-                <w:rFonts w:cstheme="minorHAnsi"/>
-                <w:b/>
-                <w:lang w:val="ca-ES"/>
-              </w:rPr>
-              <w:t>:</w:t>
+            <w:r>
+              <w:rPr>
+                <w:rFonts w:cstheme="minorHAnsi"/>
+                <w:b/>
+                <w:lang w:val="ca-ES"/>
+              </w:rPr>
+              <w:t>Postcondició:</w:t>
             </w:r>
           </w:p>
         </w:tc>
@@ -3046,23 +3014,13 @@
                 <w:lang w:val="ca-ES"/>
               </w:rPr>
             </w:pPr>
-            <w:proofErr w:type="spellStart"/>
-            <w:r>
-              <w:rPr>
-                <w:rFonts w:cstheme="minorHAnsi"/>
-                <w:b/>
-                <w:lang w:val="ca-ES"/>
-              </w:rPr>
-              <w:t>Precondició</w:t>
-            </w:r>
-            <w:proofErr w:type="spellEnd"/>
-            <w:r>
-              <w:rPr>
-                <w:rFonts w:cstheme="minorHAnsi"/>
-                <w:b/>
-                <w:lang w:val="ca-ES"/>
-              </w:rPr>
-              <w:t>:</w:t>
+            <w:r>
+              <w:rPr>
+                <w:rFonts w:cstheme="minorHAnsi"/>
+                <w:b/>
+                <w:lang w:val="ca-ES"/>
+              </w:rPr>
+              <w:t>Precondició:</w:t>
             </w:r>
           </w:p>
         </w:tc>
@@ -3261,23 +3219,13 @@
                 <w:lang w:val="ca-ES"/>
               </w:rPr>
             </w:pPr>
-            <w:proofErr w:type="spellStart"/>
-            <w:r>
-              <w:rPr>
-                <w:rFonts w:cstheme="minorHAnsi"/>
-                <w:b/>
-                <w:lang w:val="ca-ES"/>
-              </w:rPr>
-              <w:t>Postcondició</w:t>
-            </w:r>
-            <w:proofErr w:type="spellEnd"/>
-            <w:r>
-              <w:rPr>
-                <w:rFonts w:cstheme="minorHAnsi"/>
-                <w:b/>
-                <w:lang w:val="ca-ES"/>
-              </w:rPr>
-              <w:t>:</w:t>
+            <w:r>
+              <w:rPr>
+                <w:rFonts w:cstheme="minorHAnsi"/>
+                <w:b/>
+                <w:lang w:val="ca-ES"/>
+              </w:rPr>
+              <w:t>Postcondició:</w:t>
             </w:r>
           </w:p>
         </w:tc>
@@ -3577,23 +3525,13 @@
                 <w:lang w:val="ca-ES"/>
               </w:rPr>
             </w:pPr>
-            <w:proofErr w:type="spellStart"/>
-            <w:r>
-              <w:rPr>
-                <w:rFonts w:cstheme="minorHAnsi"/>
-                <w:b/>
-                <w:lang w:val="ca-ES"/>
-              </w:rPr>
-              <w:t>Precondició</w:t>
-            </w:r>
-            <w:proofErr w:type="spellEnd"/>
-            <w:r>
-              <w:rPr>
-                <w:rFonts w:cstheme="minorHAnsi"/>
-                <w:b/>
-                <w:lang w:val="ca-ES"/>
-              </w:rPr>
-              <w:t>:</w:t>
+            <w:r>
+              <w:rPr>
+                <w:rFonts w:cstheme="minorHAnsi"/>
+                <w:b/>
+                <w:lang w:val="ca-ES"/>
+              </w:rPr>
+              <w:t>Precondició:</w:t>
             </w:r>
           </w:p>
         </w:tc>
@@ -3860,23 +3798,13 @@
                 <w:lang w:val="ca-ES"/>
               </w:rPr>
             </w:pPr>
-            <w:proofErr w:type="spellStart"/>
-            <w:r>
-              <w:rPr>
-                <w:rFonts w:cstheme="minorHAnsi"/>
-                <w:b/>
-                <w:lang w:val="ca-ES"/>
-              </w:rPr>
-              <w:t>Postcondició</w:t>
-            </w:r>
-            <w:proofErr w:type="spellEnd"/>
-            <w:r>
-              <w:rPr>
-                <w:rFonts w:cstheme="minorHAnsi"/>
-                <w:b/>
-                <w:lang w:val="ca-ES"/>
-              </w:rPr>
-              <w:t>:</w:t>
+            <w:r>
+              <w:rPr>
+                <w:rFonts w:cstheme="minorHAnsi"/>
+                <w:b/>
+                <w:lang w:val="ca-ES"/>
+              </w:rPr>
+              <w:t>Postcondició:</w:t>
             </w:r>
           </w:p>
         </w:tc>
@@ -4172,23 +4100,13 @@
                 <w:lang w:val="ca-ES"/>
               </w:rPr>
             </w:pPr>
-            <w:proofErr w:type="spellStart"/>
-            <w:r>
-              <w:rPr>
-                <w:rFonts w:cstheme="minorHAnsi"/>
-                <w:b/>
-                <w:lang w:val="ca-ES"/>
-              </w:rPr>
-              <w:t>Precondició</w:t>
-            </w:r>
-            <w:proofErr w:type="spellEnd"/>
-            <w:r>
-              <w:rPr>
-                <w:rFonts w:cstheme="minorHAnsi"/>
-                <w:b/>
-                <w:lang w:val="ca-ES"/>
-              </w:rPr>
-              <w:t>:</w:t>
+            <w:r>
+              <w:rPr>
+                <w:rFonts w:cstheme="minorHAnsi"/>
+                <w:b/>
+                <w:lang w:val="ca-ES"/>
+              </w:rPr>
+              <w:t>Precondició:</w:t>
             </w:r>
           </w:p>
         </w:tc>
@@ -4437,23 +4355,13 @@
                 <w:lang w:val="ca-ES"/>
               </w:rPr>
             </w:pPr>
-            <w:proofErr w:type="spellStart"/>
-            <w:r>
-              <w:rPr>
-                <w:rFonts w:cstheme="minorHAnsi"/>
-                <w:b/>
-                <w:lang w:val="ca-ES"/>
-              </w:rPr>
-              <w:t>Postcondició</w:t>
-            </w:r>
-            <w:proofErr w:type="spellEnd"/>
-            <w:r>
-              <w:rPr>
-                <w:rFonts w:cstheme="minorHAnsi"/>
-                <w:b/>
-                <w:lang w:val="ca-ES"/>
-              </w:rPr>
-              <w:t>:</w:t>
+            <w:r>
+              <w:rPr>
+                <w:rFonts w:cstheme="minorHAnsi"/>
+                <w:b/>
+                <w:lang w:val="ca-ES"/>
+              </w:rPr>
+              <w:t>Postcondició:</w:t>
             </w:r>
           </w:p>
         </w:tc>
@@ -4749,23 +4657,13 @@
                 <w:lang w:val="ca-ES"/>
               </w:rPr>
             </w:pPr>
-            <w:proofErr w:type="spellStart"/>
-            <w:r>
-              <w:rPr>
-                <w:rFonts w:cstheme="minorHAnsi"/>
-                <w:b/>
-                <w:lang w:val="ca-ES"/>
-              </w:rPr>
-              <w:t>Precondició</w:t>
-            </w:r>
-            <w:proofErr w:type="spellEnd"/>
-            <w:r>
-              <w:rPr>
-                <w:rFonts w:cstheme="minorHAnsi"/>
-                <w:b/>
-                <w:lang w:val="ca-ES"/>
-              </w:rPr>
-              <w:t>:</w:t>
+            <w:r>
+              <w:rPr>
+                <w:rFonts w:cstheme="minorHAnsi"/>
+                <w:b/>
+                <w:lang w:val="ca-ES"/>
+              </w:rPr>
+              <w:t>Precondició:</w:t>
             </w:r>
           </w:p>
         </w:tc>
@@ -4893,25 +4791,7 @@
                 <w:color w:val="3C3C3C"/>
                 <w:lang w:val="ca-ES"/>
               </w:rPr>
-              <w:t xml:space="preserve">L’usuari fa </w:t>
-            </w:r>
-            <w:proofErr w:type="spellStart"/>
-            <w:r>
-              <w:rPr>
-                <w:rFonts w:cstheme="minorHAnsi"/>
-                <w:color w:val="3C3C3C"/>
-                <w:lang w:val="ca-ES"/>
-              </w:rPr>
-              <w:t>click</w:t>
-            </w:r>
-            <w:proofErr w:type="spellEnd"/>
-            <w:r>
-              <w:rPr>
-                <w:rFonts w:cstheme="minorHAnsi"/>
-                <w:color w:val="3C3C3C"/>
-                <w:lang w:val="ca-ES"/>
-              </w:rPr>
-              <w:t xml:space="preserve"> al botó “</w:t>
+              <w:t>L’usuari fa click al botó “</w:t>
             </w:r>
             <w:r>
               <w:rPr>
@@ -5050,23 +4930,13 @@
                 <w:lang w:val="ca-ES"/>
               </w:rPr>
             </w:pPr>
-            <w:proofErr w:type="spellStart"/>
-            <w:r>
-              <w:rPr>
-                <w:rFonts w:cstheme="minorHAnsi"/>
-                <w:b/>
-                <w:lang w:val="ca-ES"/>
-              </w:rPr>
-              <w:t>Postcondició</w:t>
-            </w:r>
-            <w:proofErr w:type="spellEnd"/>
-            <w:r>
-              <w:rPr>
-                <w:rFonts w:cstheme="minorHAnsi"/>
-                <w:b/>
-                <w:lang w:val="ca-ES"/>
-              </w:rPr>
-              <w:t>:</w:t>
+            <w:r>
+              <w:rPr>
+                <w:rFonts w:cstheme="minorHAnsi"/>
+                <w:b/>
+                <w:lang w:val="ca-ES"/>
+              </w:rPr>
+              <w:t>Postcondició:</w:t>
             </w:r>
           </w:p>
         </w:tc>
@@ -5389,23 +5259,13 @@
                 <w:lang w:val="ca-ES"/>
               </w:rPr>
             </w:pPr>
-            <w:proofErr w:type="spellStart"/>
-            <w:r>
-              <w:rPr>
-                <w:rFonts w:cstheme="minorHAnsi"/>
-                <w:b/>
-                <w:lang w:val="ca-ES"/>
-              </w:rPr>
-              <w:t>Precondició</w:t>
-            </w:r>
-            <w:proofErr w:type="spellEnd"/>
-            <w:r>
-              <w:rPr>
-                <w:rFonts w:cstheme="minorHAnsi"/>
-                <w:b/>
-                <w:lang w:val="ca-ES"/>
-              </w:rPr>
-              <w:t>:</w:t>
+            <w:r>
+              <w:rPr>
+                <w:rFonts w:cstheme="minorHAnsi"/>
+                <w:b/>
+                <w:lang w:val="ca-ES"/>
+              </w:rPr>
+              <w:t>Precondició:</w:t>
             </w:r>
           </w:p>
         </w:tc>
@@ -5549,23 +5409,13 @@
                 <w:lang w:val="ca-ES"/>
               </w:rPr>
             </w:pPr>
-            <w:proofErr w:type="spellStart"/>
-            <w:r>
-              <w:rPr>
-                <w:rFonts w:cstheme="minorHAnsi"/>
-                <w:b/>
-                <w:lang w:val="ca-ES"/>
-              </w:rPr>
-              <w:t>Postcondició</w:t>
-            </w:r>
-            <w:proofErr w:type="spellEnd"/>
-            <w:r>
-              <w:rPr>
-                <w:rFonts w:cstheme="minorHAnsi"/>
-                <w:b/>
-                <w:lang w:val="ca-ES"/>
-              </w:rPr>
-              <w:t>:</w:t>
+            <w:r>
+              <w:rPr>
+                <w:rFonts w:cstheme="minorHAnsi"/>
+                <w:b/>
+                <w:lang w:val="ca-ES"/>
+              </w:rPr>
+              <w:t>Postcondició:</w:t>
             </w:r>
           </w:p>
         </w:tc>
@@ -5861,23 +5711,13 @@
                 <w:lang w:val="ca-ES"/>
               </w:rPr>
             </w:pPr>
-            <w:proofErr w:type="spellStart"/>
-            <w:r>
-              <w:rPr>
-                <w:rFonts w:cstheme="minorHAnsi"/>
-                <w:b/>
-                <w:lang w:val="ca-ES"/>
-              </w:rPr>
-              <w:t>Precondició</w:t>
-            </w:r>
-            <w:proofErr w:type="spellEnd"/>
-            <w:r>
-              <w:rPr>
-                <w:rFonts w:cstheme="minorHAnsi"/>
-                <w:b/>
-                <w:lang w:val="ca-ES"/>
-              </w:rPr>
-              <w:t>:</w:t>
+            <w:r>
+              <w:rPr>
+                <w:rFonts w:cstheme="minorHAnsi"/>
+                <w:b/>
+                <w:lang w:val="ca-ES"/>
+              </w:rPr>
+              <w:t>Precondició:</w:t>
             </w:r>
           </w:p>
         </w:tc>
@@ -6080,23 +5920,13 @@
                 <w:lang w:val="ca-ES"/>
               </w:rPr>
             </w:pPr>
-            <w:proofErr w:type="spellStart"/>
-            <w:r>
-              <w:rPr>
-                <w:rFonts w:cstheme="minorHAnsi"/>
-                <w:b/>
-                <w:lang w:val="ca-ES"/>
-              </w:rPr>
-              <w:t>Postcondició</w:t>
-            </w:r>
-            <w:proofErr w:type="spellEnd"/>
-            <w:r>
-              <w:rPr>
-                <w:rFonts w:cstheme="minorHAnsi"/>
-                <w:b/>
-                <w:lang w:val="ca-ES"/>
-              </w:rPr>
-              <w:t>:</w:t>
+            <w:r>
+              <w:rPr>
+                <w:rFonts w:cstheme="minorHAnsi"/>
+                <w:b/>
+                <w:lang w:val="ca-ES"/>
+              </w:rPr>
+              <w:t>Postcondició:</w:t>
             </w:r>
           </w:p>
         </w:tc>
@@ -6392,23 +6222,13 @@
                 <w:lang w:val="ca-ES"/>
               </w:rPr>
             </w:pPr>
-            <w:proofErr w:type="spellStart"/>
-            <w:r>
-              <w:rPr>
-                <w:rFonts w:cstheme="minorHAnsi"/>
-                <w:b/>
-                <w:lang w:val="ca-ES"/>
-              </w:rPr>
-              <w:t>Precondició</w:t>
-            </w:r>
-            <w:proofErr w:type="spellEnd"/>
-            <w:r>
-              <w:rPr>
-                <w:rFonts w:cstheme="minorHAnsi"/>
-                <w:b/>
-                <w:lang w:val="ca-ES"/>
-              </w:rPr>
-              <w:t>:</w:t>
+            <w:r>
+              <w:rPr>
+                <w:rFonts w:cstheme="minorHAnsi"/>
+                <w:b/>
+                <w:lang w:val="ca-ES"/>
+              </w:rPr>
+              <w:t>Precondició:</w:t>
             </w:r>
           </w:p>
         </w:tc>
@@ -6652,23 +6472,13 @@
                 <w:lang w:val="ca-ES"/>
               </w:rPr>
             </w:pPr>
-            <w:proofErr w:type="spellStart"/>
-            <w:r>
-              <w:rPr>
-                <w:rFonts w:cstheme="minorHAnsi"/>
-                <w:b/>
-                <w:lang w:val="ca-ES"/>
-              </w:rPr>
-              <w:t>Postcondició</w:t>
-            </w:r>
-            <w:proofErr w:type="spellEnd"/>
-            <w:r>
-              <w:rPr>
-                <w:rFonts w:cstheme="minorHAnsi"/>
-                <w:b/>
-                <w:lang w:val="ca-ES"/>
-              </w:rPr>
-              <w:t>:</w:t>
+            <w:r>
+              <w:rPr>
+                <w:rFonts w:cstheme="minorHAnsi"/>
+                <w:b/>
+                <w:lang w:val="ca-ES"/>
+              </w:rPr>
+              <w:t>Postcondició:</w:t>
             </w:r>
           </w:p>
         </w:tc>
@@ -7081,23 +6891,13 @@
                 <w:lang w:val="ca-ES"/>
               </w:rPr>
             </w:pPr>
-            <w:proofErr w:type="spellStart"/>
-            <w:r>
-              <w:rPr>
-                <w:rFonts w:cstheme="minorHAnsi"/>
-                <w:b/>
-                <w:lang w:val="ca-ES"/>
-              </w:rPr>
-              <w:t>Postcondició</w:t>
-            </w:r>
-            <w:proofErr w:type="spellEnd"/>
-            <w:r>
-              <w:rPr>
-                <w:rFonts w:cstheme="minorHAnsi"/>
-                <w:b/>
-                <w:lang w:val="ca-ES"/>
-              </w:rPr>
-              <w:t>:</w:t>
+            <w:r>
+              <w:rPr>
+                <w:rFonts w:cstheme="minorHAnsi"/>
+                <w:b/>
+                <w:lang w:val="ca-ES"/>
+              </w:rPr>
+              <w:t>Postcondició:</w:t>
             </w:r>
           </w:p>
         </w:tc>
@@ -7585,23 +7385,13 @@
                 <w:lang w:val="ca-ES"/>
               </w:rPr>
             </w:pPr>
-            <w:proofErr w:type="spellStart"/>
-            <w:r>
-              <w:rPr>
-                <w:rFonts w:cstheme="minorHAnsi"/>
-                <w:b/>
-                <w:lang w:val="ca-ES"/>
-              </w:rPr>
-              <w:t>Postcondició</w:t>
-            </w:r>
-            <w:proofErr w:type="spellEnd"/>
-            <w:r>
-              <w:rPr>
-                <w:rFonts w:cstheme="minorHAnsi"/>
-                <w:b/>
-                <w:lang w:val="ca-ES"/>
-              </w:rPr>
-              <w:t>:</w:t>
+            <w:r>
+              <w:rPr>
+                <w:rFonts w:cstheme="minorHAnsi"/>
+                <w:b/>
+                <w:lang w:val="ca-ES"/>
+              </w:rPr>
+              <w:t>Postcondició:</w:t>
             </w:r>
           </w:p>
         </w:tc>
@@ -8310,43 +8100,7 @@
           <w:szCs w:val="24"/>
           <w:lang w:val="ca-ES"/>
         </w:rPr>
-        <w:t xml:space="preserve">Interfície que defineix els atributs i els mètodes que tenen els algoritmes implementats en comú. No l’hem implementat encara perquè hem de polir les coses que tenen en comú. Diccionari i </w:t>
-      </w:r>
-      <w:proofErr w:type="spellStart"/>
-      <w:r>
-        <w:rPr>
-          <w:sz w:val="24"/>
-          <w:szCs w:val="24"/>
-          <w:lang w:val="ca-ES"/>
-        </w:rPr>
-        <w:t>ByteArray</w:t>
-      </w:r>
-      <w:proofErr w:type="spellEnd"/>
-      <w:r>
-        <w:rPr>
-          <w:sz w:val="24"/>
-          <w:szCs w:val="24"/>
-          <w:lang w:val="ca-ES"/>
-        </w:rPr>
-        <w:t xml:space="preserve"> són dues classes utilitzades en la majoria dels algoritmes implementats i són atributs d’aquesta </w:t>
-      </w:r>
-      <w:proofErr w:type="spellStart"/>
-      <w:r>
-        <w:rPr>
-          <w:sz w:val="24"/>
-          <w:szCs w:val="24"/>
-          <w:lang w:val="ca-ES"/>
-        </w:rPr>
-        <w:t>clase</w:t>
-      </w:r>
-      <w:proofErr w:type="spellEnd"/>
-      <w:r>
-        <w:rPr>
-          <w:sz w:val="24"/>
-          <w:szCs w:val="24"/>
-          <w:lang w:val="ca-ES"/>
-        </w:rPr>
-        <w:t>.</w:t>
+        <w:t>Interfície que defineix els atributs i els mètodes que tenen els algoritmes implementats en comú. No l’hem implementat encara perquè hem de polir les coses que tenen en comú. Diccionari i ByteArray són dues classes utilitzades en la majoria dels algoritmes implementats i són atributs d’aquesta clase.</w:t>
       </w:r>
       <w:r>
         <w:rPr>
@@ -8493,25 +8247,7 @@
           <w:szCs w:val="24"/>
           <w:lang w:val="ca-ES"/>
         </w:rPr>
-        <w:t xml:space="preserve">Implementa l’algoritme LZW el qual es basa en l’anterior LZ78, que consisteix en la creació d’un diccionari el qual al principi s’inicialitza amb tots els valors </w:t>
-      </w:r>
-      <w:proofErr w:type="spellStart"/>
-      <w:r>
-        <w:rPr>
-          <w:sz w:val="24"/>
-          <w:szCs w:val="24"/>
-          <w:lang w:val="ca-ES"/>
-        </w:rPr>
-        <w:t>ascii</w:t>
-      </w:r>
-      <w:proofErr w:type="spellEnd"/>
-      <w:r>
-        <w:rPr>
-          <w:sz w:val="24"/>
-          <w:szCs w:val="24"/>
-          <w:lang w:val="ca-ES"/>
-        </w:rPr>
-        <w:t xml:space="preserve"> i es va emplenant de cadenes de caràcters a mesura que es llegeix l’arxiu d’entrada i el qual no s’inclou al fitxer comprimit ja que al descomprimir es pot reconstruir fàcilment.</w:t>
+        <w:t>Implementa l’algoritme LZW el qual es basa en l’anterior LZ78, que consisteix en la creació d’un diccionari el qual al principi s’inicialitza amb tots els valors ascii i es va emplenant de cadenes de caràcters a mesura que es llegeix l’arxiu d’entrada i el qual no s’inclou al fitxer comprimit ja que al descomprimir es pot reconstruir fàcilment.</w:t>
       </w:r>
     </w:p>
     <w:p>
@@ -8578,25 +8314,23 @@
           <w:szCs w:val="24"/>
           <w:lang w:val="ca-ES"/>
         </w:rPr>
-        <w:t xml:space="preserve">codifica </w:t>
-      </w:r>
-      <w:proofErr w:type="spellStart"/>
+        <w:t>codifica tuples amb</w:t>
+      </w:r>
       <w:r>
         <w:rPr>
           <w:sz w:val="24"/>
           <w:szCs w:val="24"/>
           <w:lang w:val="ca-ES"/>
         </w:rPr>
-        <w:t>tuples</w:t>
-      </w:r>
-      <w:proofErr w:type="spellEnd"/>
+        <w:t xml:space="preserve"> la </w:t>
+      </w:r>
       <w:r>
         <w:rPr>
           <w:sz w:val="24"/>
           <w:szCs w:val="24"/>
           <w:lang w:val="ca-ES"/>
         </w:rPr>
-        <w:t xml:space="preserve"> amb</w:t>
+        <w:t>posició</w:t>
       </w:r>
       <w:r>
         <w:rPr>
@@ -8604,7 +8338,7 @@
           <w:szCs w:val="24"/>
           <w:lang w:val="ca-ES"/>
         </w:rPr>
-        <w:t xml:space="preserve"> la </w:t>
+        <w:t xml:space="preserve"> </w:t>
       </w:r>
       <w:r>
         <w:rPr>
@@ -8612,7 +8346,7 @@
           <w:szCs w:val="24"/>
           <w:lang w:val="ca-ES"/>
         </w:rPr>
-        <w:t>posició</w:t>
+        <w:t>de</w:t>
       </w:r>
       <w:r>
         <w:rPr>
@@ -8620,7 +8354,7 @@
           <w:szCs w:val="24"/>
           <w:lang w:val="ca-ES"/>
         </w:rPr>
-        <w:t xml:space="preserve"> </w:t>
+        <w:t xml:space="preserve"> la coincidència trobada i </w:t>
       </w:r>
       <w:r>
         <w:rPr>
@@ -8628,41 +8362,7 @@
           <w:szCs w:val="24"/>
           <w:lang w:val="ca-ES"/>
         </w:rPr>
-        <w:t>de</w:t>
-      </w:r>
-      <w:r>
-        <w:rPr>
-          <w:sz w:val="24"/>
-          <w:szCs w:val="24"/>
-          <w:lang w:val="ca-ES"/>
-        </w:rPr>
-        <w:t xml:space="preserve"> la coincidència trobada i </w:t>
-      </w:r>
-      <w:r>
-        <w:rPr>
-          <w:sz w:val="24"/>
-          <w:szCs w:val="24"/>
-          <w:lang w:val="ca-ES"/>
-        </w:rPr>
-        <w:t xml:space="preserve">la mida de la cadena. Es pot codificar com a literal si no troba coincidència ja que ocupa menys com a literal que com a </w:t>
-      </w:r>
-      <w:proofErr w:type="spellStart"/>
-      <w:r>
-        <w:rPr>
-          <w:sz w:val="24"/>
-          <w:szCs w:val="24"/>
-          <w:lang w:val="ca-ES"/>
-        </w:rPr>
-        <w:t>tupla</w:t>
-      </w:r>
-      <w:proofErr w:type="spellEnd"/>
-      <w:r>
-        <w:rPr>
-          <w:sz w:val="24"/>
-          <w:szCs w:val="24"/>
-          <w:lang w:val="ca-ES"/>
-        </w:rPr>
-        <w:t>.</w:t>
+        <w:t>la mida de la cadena. Es pot codificar com a literal si no troba coincidència ja que ocupa menys com a literal que com a tupla.</w:t>
       </w:r>
     </w:p>
     <w:p>
@@ -8840,43 +8540,7 @@
           <w:szCs w:val="24"/>
           <w:lang w:val="ca-ES"/>
         </w:rPr>
-        <w:t xml:space="preserve">Diccionari propi de </w:t>
-      </w:r>
-      <w:proofErr w:type="spellStart"/>
-      <w:r>
-        <w:rPr>
-          <w:sz w:val="24"/>
-          <w:szCs w:val="24"/>
-          <w:lang w:val="ca-ES"/>
-        </w:rPr>
-        <w:t>ByteArrays</w:t>
-      </w:r>
-      <w:proofErr w:type="spellEnd"/>
-      <w:r>
-        <w:rPr>
-          <w:sz w:val="24"/>
-          <w:szCs w:val="24"/>
-          <w:lang w:val="ca-ES"/>
-        </w:rPr>
-        <w:t xml:space="preserve"> implementat amb un </w:t>
-      </w:r>
-      <w:proofErr w:type="spellStart"/>
-      <w:r>
-        <w:rPr>
-          <w:sz w:val="24"/>
-          <w:szCs w:val="24"/>
-          <w:lang w:val="ca-ES"/>
-        </w:rPr>
-        <w:t>hashmap</w:t>
-      </w:r>
-      <w:proofErr w:type="spellEnd"/>
-      <w:r>
-        <w:rPr>
-          <w:sz w:val="24"/>
-          <w:szCs w:val="24"/>
-          <w:lang w:val="ca-ES"/>
-        </w:rPr>
-        <w:t xml:space="preserve"> i una llista</w:t>
+        <w:t>Diccionari propi de ByteArrays implementat amb un hashmap i una llista</w:t>
       </w:r>
       <w:r>
         <w:rPr>
@@ -8932,25 +8596,7 @@
           <w:szCs w:val="24"/>
           <w:lang w:val="ca-ES"/>
         </w:rPr>
-        <w:t xml:space="preserve">Estructura formada per un </w:t>
-      </w:r>
-      <w:proofErr w:type="spellStart"/>
-      <w:r>
-        <w:rPr>
-          <w:sz w:val="24"/>
-          <w:szCs w:val="24"/>
-          <w:lang w:val="ca-ES"/>
-        </w:rPr>
-        <w:t>array</w:t>
-      </w:r>
-      <w:proofErr w:type="spellEnd"/>
-      <w:r>
-        <w:rPr>
-          <w:sz w:val="24"/>
-          <w:szCs w:val="24"/>
-          <w:lang w:val="ca-ES"/>
-        </w:rPr>
-        <w:t xml:space="preserve"> de bytes.</w:t>
+        <w:t>Estructura formada per un array de bytes.</w:t>
       </w:r>
     </w:p>
     <w:p>
@@ -8967,7 +8613,6 @@
           <w:lang w:val="ca-ES"/>
         </w:rPr>
       </w:pPr>
-      <w:proofErr w:type="spellStart"/>
       <w:r>
         <w:rPr>
           <w:b/>
@@ -8978,7 +8623,6 @@
         </w:rPr>
         <w:t>BitInputStream</w:t>
       </w:r>
-      <w:proofErr w:type="spellEnd"/>
     </w:p>
     <w:p>
       <w:pPr>
@@ -9015,7 +8659,6 @@
           <w:lang w:val="ca-ES"/>
         </w:rPr>
       </w:pPr>
-      <w:proofErr w:type="spellStart"/>
       <w:r>
         <w:rPr>
           <w:b/>
@@ -9026,7 +8669,6 @@
         </w:rPr>
         <w:t>BitManager</w:t>
       </w:r>
-      <w:proofErr w:type="spellEnd"/>
     </w:p>
     <w:p>
       <w:pPr>
@@ -9046,25 +8688,7 @@
           <w:szCs w:val="24"/>
           <w:lang w:val="ca-ES"/>
         </w:rPr>
-        <w:t xml:space="preserve">Classe privada del </w:t>
-      </w:r>
-      <w:proofErr w:type="spellStart"/>
-      <w:r>
-        <w:rPr>
-          <w:sz w:val="24"/>
-          <w:szCs w:val="24"/>
-          <w:lang w:val="ca-ES"/>
-        </w:rPr>
-        <w:t>BitInputStream</w:t>
-      </w:r>
-      <w:proofErr w:type="spellEnd"/>
-      <w:r>
-        <w:rPr>
-          <w:sz w:val="24"/>
-          <w:szCs w:val="24"/>
-          <w:lang w:val="ca-ES"/>
-        </w:rPr>
-        <w:t xml:space="preserve"> que</w:t>
+        <w:t>Classe privada del BitInputStream que</w:t>
       </w:r>
     </w:p>
     <w:p>
@@ -9081,7 +8705,6 @@
           <w:lang w:val="ca-ES"/>
         </w:rPr>
       </w:pPr>
-      <w:proofErr w:type="spellStart"/>
       <w:r>
         <w:rPr>
           <w:b/>
@@ -9092,7 +8715,6 @@
         </w:rPr>
         <w:t>BitOutputStream</w:t>
       </w:r>
-      <w:proofErr w:type="spellEnd"/>
     </w:p>
     <w:p>
       <w:pPr>
@@ -9129,7 +8751,6 @@
           <w:lang w:val="ca-ES"/>
         </w:rPr>
       </w:pPr>
-      <w:proofErr w:type="spellStart"/>
       <w:r>
         <w:rPr>
           <w:b/>
@@ -9140,7 +8761,6 @@
         </w:rPr>
         <w:t>ControlBit</w:t>
       </w:r>
-      <w:proofErr w:type="spellEnd"/>
     </w:p>
     <w:p>
       <w:pPr>
@@ -9160,16 +8780,15 @@
           <w:szCs w:val="24"/>
           <w:lang w:val="ca-ES"/>
         </w:rPr>
-        <w:t xml:space="preserve">Classe privada del </w:t>
-      </w:r>
-      <w:proofErr w:type="spellStart"/>
+        <w:t>Classe privada del Bit</w:t>
+      </w:r>
       <w:r>
         <w:rPr>
           <w:sz w:val="24"/>
           <w:szCs w:val="24"/>
           <w:lang w:val="ca-ES"/>
         </w:rPr>
-        <w:t>Bit</w:t>
+        <w:t>Ou</w:t>
       </w:r>
       <w:r>
         <w:rPr>
@@ -9177,27 +8796,8 @@
           <w:szCs w:val="24"/>
           <w:lang w:val="ca-ES"/>
         </w:rPr>
-        <w:t>Ou</w:t>
-      </w:r>
-      <w:r>
-        <w:rPr>
-          <w:sz w:val="24"/>
-          <w:szCs w:val="24"/>
-          <w:lang w:val="ca-ES"/>
-        </w:rPr>
-        <w:t>putStream</w:t>
-      </w:r>
-      <w:proofErr w:type="spellEnd"/>
-      <w:r>
-        <w:rPr>
-          <w:sz w:val="24"/>
-          <w:szCs w:val="24"/>
-          <w:lang w:val="ca-ES"/>
-        </w:rPr>
-        <w:t xml:space="preserve"> que</w:t>
-      </w:r>
-      <w:bookmarkStart w:id="6" w:name="_GoBack"/>
-      <w:bookmarkEnd w:id="6"/>
+        <w:t>putStream que</w:t>
+      </w:r>
     </w:p>
     <w:p>
       <w:pPr>
@@ -9213,7 +8813,6 @@
           <w:lang w:val="ca-ES"/>
         </w:rPr>
       </w:pPr>
-      <w:proofErr w:type="spellStart"/>
       <w:r>
         <w:rPr>
           <w:b/>
@@ -9224,7 +8823,6 @@
         </w:rPr>
         <w:t>PPMTranslator</w:t>
       </w:r>
-      <w:proofErr w:type="spellEnd"/>
     </w:p>
     <w:p>
       <w:pPr>
@@ -9244,43 +8842,7 @@
           <w:szCs w:val="24"/>
           <w:lang w:val="ca-ES"/>
         </w:rPr>
-        <w:t xml:space="preserve">Classe que serveix de </w:t>
-      </w:r>
-      <w:proofErr w:type="spellStart"/>
-      <w:r>
-        <w:rPr>
-          <w:sz w:val="24"/>
-          <w:szCs w:val="24"/>
-          <w:lang w:val="ca-ES"/>
-        </w:rPr>
-        <w:t>parser</w:t>
-      </w:r>
-      <w:proofErr w:type="spellEnd"/>
-      <w:r>
-        <w:rPr>
-          <w:sz w:val="24"/>
-          <w:szCs w:val="24"/>
-          <w:lang w:val="ca-ES"/>
-        </w:rPr>
-        <w:t xml:space="preserve"> de ppm binaris i </w:t>
-      </w:r>
-      <w:proofErr w:type="spellStart"/>
-      <w:r>
-        <w:rPr>
-          <w:sz w:val="24"/>
-          <w:szCs w:val="24"/>
-          <w:lang w:val="ca-ES"/>
-        </w:rPr>
-        <w:t>ascii</w:t>
-      </w:r>
-      <w:proofErr w:type="spellEnd"/>
-      <w:r>
-        <w:rPr>
-          <w:sz w:val="24"/>
-          <w:szCs w:val="24"/>
-          <w:lang w:val="ca-ES"/>
-        </w:rPr>
-        <w:t xml:space="preserve"> i que escriu en format ppm binari. Permet llegir tan colors com components individuals d’aquests colors i també escriure els colors o les seves components individuals.</w:t>
+        <w:t>Classe que serveix de parser de ppm binaris i ascii i que escriu en format ppm binari. Permet llegir tan colors com components individuals d’aquests colors i també escriure els colors o les seves components individuals.</w:t>
       </w:r>
     </w:p>
     <w:p>
@@ -9326,18 +8888,8 @@
           <w:szCs w:val="24"/>
           <w:lang w:val="ca-ES"/>
         </w:rPr>
-        <w:t xml:space="preserve">Classe que guarda i </w:t>
-      </w:r>
-      <w:proofErr w:type="spellStart"/>
-      <w:r>
-        <w:rPr>
-          <w:sz w:val="24"/>
-          <w:szCs w:val="24"/>
-          <w:lang w:val="ca-ES"/>
-        </w:rPr>
-        <w:t>tra</w:t>
-      </w:r>
-      <w:proofErr w:type="spellEnd"/>
+        <w:t>Classe que guarda i tra</w:t>
+      </w:r>
     </w:p>
     <w:p>
       <w:pPr>
@@ -9353,7 +8905,6 @@
           <w:lang w:val="ca-ES"/>
         </w:rPr>
       </w:pPr>
-      <w:proofErr w:type="spellStart"/>
       <w:r>
         <w:rPr>
           <w:b/>
@@ -9364,7 +8915,6 @@
         </w:rPr>
         <w:t>JPEG_Quality</w:t>
       </w:r>
-      <w:proofErr w:type="spellEnd"/>
     </w:p>
     <w:p>
       <w:pPr>
@@ -9384,25 +8934,7 @@
           <w:szCs w:val="24"/>
           <w:lang w:val="ca-ES"/>
         </w:rPr>
-        <w:t xml:space="preserve">Classe encarregada d’enumerar les diferents qualitats disponibles del </w:t>
-      </w:r>
-      <w:proofErr w:type="spellStart"/>
-      <w:r>
-        <w:rPr>
-          <w:sz w:val="24"/>
-          <w:szCs w:val="24"/>
-          <w:lang w:val="ca-ES"/>
-        </w:rPr>
-        <w:t>jpeg</w:t>
-      </w:r>
-      <w:proofErr w:type="spellEnd"/>
-      <w:r>
-        <w:rPr>
-          <w:sz w:val="24"/>
-          <w:szCs w:val="24"/>
-          <w:lang w:val="ca-ES"/>
-        </w:rPr>
-        <w:t xml:space="preserve"> i proporcionar els mapejos d’aquestes qualitats a les corresponents matrius de quantificació per la luminància i la crominància.</w:t>
+        <w:t>Classe encarregada d’enumerar les diferents qualitats disponibles del jpeg i proporcionar els mapejos d’aquestes qualitats a les corresponents matrius de quantificació per la luminància i la crominància.</w:t>
       </w:r>
     </w:p>
     <w:p>
@@ -9519,199 +9051,6 @@
     </w:p>
     <w:p>
       <w:pPr>
-        <w:jc w:val="center"/>
-        <w:rPr>
-          <w:lang w:val="ca-ES"/>
-        </w:rPr>
-      </w:pPr>
-    </w:p>
-    <w:p>
-      <w:pPr>
-        <w:jc w:val="center"/>
-        <w:rPr>
-          <w:lang w:val="ca-ES"/>
-        </w:rPr>
-      </w:pPr>
-    </w:p>
-    <w:p>
-      <w:pPr>
-        <w:jc w:val="center"/>
-        <w:rPr>
-          <w:lang w:val="ca-ES"/>
-        </w:rPr>
-      </w:pPr>
-    </w:p>
-    <w:p>
-      <w:pPr>
-        <w:jc w:val="center"/>
-        <w:rPr>
-          <w:lang w:val="ca-ES"/>
-        </w:rPr>
-      </w:pPr>
-    </w:p>
-    <w:p>
-      <w:pPr>
-        <w:jc w:val="center"/>
-        <w:rPr>
-          <w:lang w:val="ca-ES"/>
-        </w:rPr>
-      </w:pPr>
-    </w:p>
-    <w:p>
-      <w:pPr>
-        <w:jc w:val="center"/>
-        <w:rPr>
-          <w:lang w:val="ca-ES"/>
-        </w:rPr>
-      </w:pPr>
-    </w:p>
-    <w:p>
-      <w:pPr>
-        <w:jc w:val="center"/>
-        <w:rPr>
-          <w:lang w:val="ca-ES"/>
-        </w:rPr>
-      </w:pPr>
-    </w:p>
-    <w:p>
-      <w:pPr>
-        <w:jc w:val="center"/>
-        <w:rPr>
-          <w:lang w:val="ca-ES"/>
-        </w:rPr>
-      </w:pPr>
-    </w:p>
-    <w:p>
-      <w:pPr>
-        <w:jc w:val="center"/>
-        <w:rPr>
-          <w:lang w:val="ca-ES"/>
-        </w:rPr>
-      </w:pPr>
-    </w:p>
-    <w:p>
-      <w:pPr>
-        <w:jc w:val="center"/>
-        <w:rPr>
-          <w:lang w:val="ca-ES"/>
-        </w:rPr>
-      </w:pPr>
-    </w:p>
-    <w:p>
-      <w:pPr>
-        <w:jc w:val="center"/>
-        <w:rPr>
-          <w:lang w:val="ca-ES"/>
-        </w:rPr>
-      </w:pPr>
-    </w:p>
-    <w:p>
-      <w:pPr>
-        <w:jc w:val="center"/>
-        <w:rPr>
-          <w:lang w:val="ca-ES"/>
-        </w:rPr>
-      </w:pPr>
-    </w:p>
-    <w:p>
-      <w:pPr>
-        <w:jc w:val="center"/>
-        <w:rPr>
-          <w:lang w:val="ca-ES"/>
-        </w:rPr>
-      </w:pPr>
-    </w:p>
-    <w:p>
-      <w:pPr>
-        <w:jc w:val="center"/>
-        <w:rPr>
-          <w:lang w:val="ca-ES"/>
-        </w:rPr>
-      </w:pPr>
-    </w:p>
-    <w:p>
-      <w:pPr>
-        <w:jc w:val="center"/>
-        <w:rPr>
-          <w:lang w:val="ca-ES"/>
-        </w:rPr>
-      </w:pPr>
-    </w:p>
-    <w:p>
-      <w:pPr>
-        <w:jc w:val="center"/>
-        <w:rPr>
-          <w:lang w:val="ca-ES"/>
-        </w:rPr>
-      </w:pPr>
-    </w:p>
-    <w:p>
-      <w:pPr>
-        <w:jc w:val="center"/>
-        <w:rPr>
-          <w:lang w:val="ca-ES"/>
-        </w:rPr>
-      </w:pPr>
-    </w:p>
-    <w:p>
-      <w:pPr>
-        <w:jc w:val="center"/>
-        <w:rPr>
-          <w:lang w:val="ca-ES"/>
-        </w:rPr>
-      </w:pPr>
-    </w:p>
-    <w:p>
-      <w:pPr>
-        <w:jc w:val="center"/>
-        <w:rPr>
-          <w:lang w:val="ca-ES"/>
-        </w:rPr>
-      </w:pPr>
-    </w:p>
-    <w:p>
-      <w:pPr>
-        <w:jc w:val="center"/>
-        <w:rPr>
-          <w:lang w:val="ca-ES"/>
-        </w:rPr>
-      </w:pPr>
-    </w:p>
-    <w:p>
-      <w:pPr>
-        <w:jc w:val="center"/>
-        <w:rPr>
-          <w:lang w:val="ca-ES"/>
-        </w:rPr>
-      </w:pPr>
-    </w:p>
-    <w:p>
-      <w:pPr>
-        <w:jc w:val="center"/>
-        <w:rPr>
-          <w:lang w:val="ca-ES"/>
-        </w:rPr>
-      </w:pPr>
-    </w:p>
-    <w:p>
-      <w:pPr>
-        <w:jc w:val="center"/>
-        <w:rPr>
-          <w:lang w:val="ca-ES"/>
-        </w:rPr>
-      </w:pPr>
-    </w:p>
-    <w:p>
-      <w:pPr>
-        <w:jc w:val="center"/>
-        <w:rPr>
-          <w:lang w:val="ca-ES"/>
-        </w:rPr>
-      </w:pPr>
-    </w:p>
-    <w:p>
-      <w:pPr>
-        <w:jc w:val="center"/>
         <w:rPr>
           <w:lang w:val="ca-ES"/>
         </w:rPr>
@@ -9736,7 +9075,7 @@
           <w:u w:val="single"/>
         </w:rPr>
       </w:pPr>
-      <w:bookmarkStart w:id="7" w:name="_Toc24575258"/>
+      <w:bookmarkStart w:id="6" w:name="_Toc24575258"/>
       <w:r>
         <w:rPr>
           <w:b/>
@@ -9758,128 +9097,186 @@
         </w:rPr>
         <w:t>DESCRIPCIÓ DE LES ESTRUCTURES DE DADES</w:t>
       </w:r>
-      <w:bookmarkEnd w:id="7"/>
+      <w:bookmarkEnd w:id="6"/>
     </w:p>
     <w:p/>
     <w:p>
       <w:pPr>
-        <w:rPr>
-          <w:lang w:val="ca-ES"/>
-        </w:rPr>
-      </w:pPr>
-      <w:r>
-        <w:rPr>
-          <w:lang w:val="ca-ES"/>
-        </w:rPr>
-        <w:t>Les estructures principals que fem servir en el nostre projecte són les següents:</w:t>
-      </w:r>
-    </w:p>
-    <w:p>
-      <w:pPr>
-        <w:pStyle w:val="Prrafodelista"/>
+        <w:jc w:val="both"/>
+      </w:pPr>
+      <w:r>
+        <w:rPr>
+          <w:lang w:val="ca-ES"/>
+        </w:rPr>
+        <w:t>En aquest apartat justificarem l’elecció de les estructures de dades utilitzades per implemetar cada algoritme.</w:t>
+      </w:r>
+    </w:p>
+    <w:p>
+      <w:pPr>
+        <w:jc w:val="both"/>
+      </w:pPr>
+      <w:r>
+        <w:rPr>
+          <w:lang w:val="ca-ES"/>
+        </w:rPr>
+        <w:t>Quan esmentem que hem utilitzat un Dictionary per buscar coincidències farem referència a l’estructura formada per un HashMap (que té un ByteArray com a clau i un cert codi com a valor) i una List de ByteArrays (que utilitzarem per buscar una ByteArray associat a un codi determinat).</w:t>
+      </w:r>
+    </w:p>
+    <w:p>
+      <w:pPr>
+        <w:rPr>
+          <w:b/>
+          <w:bCs/>
+          <w:u w:val="single"/>
+          <w:lang w:val="ca-ES"/>
+        </w:rPr>
+      </w:pPr>
+      <w:r>
+        <w:rPr>
+          <w:b/>
+          <w:bCs/>
+          <w:u w:val="single"/>
+          <w:lang w:val="ca-ES"/>
+        </w:rPr>
+        <w:t>LZ78</w:t>
+      </w:r>
+    </w:p>
+    <w:p>
+      <w:pPr>
+        <w:jc w:val="both"/>
+      </w:pPr>
+      <w:r>
+        <w:rPr>
+          <w:lang w:val="ca-ES"/>
+        </w:rPr>
+        <w:t>Per a aquest algoritme hem utilitzat les següents estructures de dades:</w:t>
+      </w:r>
+    </w:p>
+    <w:p>
+      <w:pPr>
         <w:numPr>
           <w:ilvl w:val="0"/>
-          <w:numId w:val="33"/>
+          <w:numId w:val="35"/>
         </w:numPr>
-        <w:rPr>
-          <w:lang w:val="ca-ES"/>
-        </w:rPr>
-      </w:pPr>
-      <w:r>
-        <w:rPr>
-          <w:lang w:val="ca-ES"/>
-        </w:rPr>
-        <w:t>El Dictionary</w:t>
-      </w:r>
-    </w:p>
-    <w:p>
-      <w:pPr>
-        <w:pStyle w:val="Prrafodelista"/>
+        <w:spacing w:line="256" w:lineRule="auto"/>
+        <w:jc w:val="both"/>
+      </w:pPr>
+      <w:r>
+        <w:rPr>
+          <w:b/>
+          <w:bCs/>
+          <w:lang w:val="ca-ES"/>
+        </w:rPr>
+        <w:t>Dictionary</w:t>
+      </w:r>
+      <w:r>
+        <w:rPr>
+          <w:lang w:val="ca-ES"/>
+        </w:rPr>
+        <w:t>: Hem elegit aquesta estructura per poder buscar coincidències quan comprimim i obtenir el ByteArray codificat quan descomprimim en temps constant O(1). El seu tamany el definirem arbitràriament i influirà en el grau de compressió.</w:t>
+      </w:r>
+    </w:p>
+    <w:p>
+      <w:pPr>
         <w:numPr>
           <w:ilvl w:val="0"/>
-          <w:numId w:val="33"/>
+          <w:numId w:val="35"/>
         </w:numPr>
-        <w:rPr>
-          <w:lang w:val="ca-ES"/>
-        </w:rPr>
-      </w:pPr>
-      <w:r>
-        <w:rPr>
-          <w:lang w:val="ca-ES"/>
-        </w:rPr>
-        <w:t>El ByteArray</w:t>
-      </w:r>
-    </w:p>
-    <w:p>
-      <w:pPr>
-        <w:pStyle w:val="Prrafodelista"/>
+        <w:spacing w:line="256" w:lineRule="auto"/>
+        <w:jc w:val="both"/>
+      </w:pPr>
+      <w:r>
+        <w:rPr>
+          <w:b/>
+          <w:bCs/>
+          <w:lang w:val="ca-ES"/>
+        </w:rPr>
+        <w:t>ByteArray</w:t>
+      </w:r>
+      <w:r>
+        <w:rPr>
+          <w:lang w:val="ca-ES"/>
+        </w:rPr>
+        <w:t>: Hem elegit aquesta estructura ja que traballem sobre l’input i l’output a nivell de byte i un vector on cada posicio és un byte ens facilita molt la feina quan realitzem operacions (p.e. concatenació o consulta) sobre aquests bytes. El seu tamany serà variable depenent del nombre de bytes que tingui la coincidència.</w:t>
+      </w:r>
+    </w:p>
+    <w:p>
+      <w:pPr>
+        <w:rPr>
+          <w:b/>
+          <w:bCs/>
+          <w:u w:val="single"/>
+          <w:lang w:val="ca-ES"/>
+        </w:rPr>
+      </w:pPr>
+      <w:r>
+        <w:rPr>
+          <w:b/>
+          <w:bCs/>
+          <w:u w:val="single"/>
+          <w:lang w:val="ca-ES"/>
+        </w:rPr>
+        <w:t>LZW</w:t>
+      </w:r>
+    </w:p>
+    <w:p>
+      <w:pPr>
+        <w:jc w:val="both"/>
+      </w:pPr>
+      <w:r>
+        <w:rPr>
+          <w:lang w:val="ca-ES"/>
+        </w:rPr>
+        <w:t xml:space="preserve">Per a aquest algoritme hem utilitzat les </w:t>
+      </w:r>
+      <w:r>
+        <w:rPr>
+          <w:lang w:val="ca-ES"/>
+        </w:rPr>
+        <w:t>mateixes estructures que al LZ78´per les mateixes raons ja que aquest és molt similar.</w:t>
+      </w:r>
+      <w:bookmarkStart w:id="7" w:name="_GoBack"/>
+      <w:bookmarkEnd w:id="7"/>
+    </w:p>
+    <w:p>
+      <w:pPr>
+        <w:rPr>
+          <w:b/>
+          <w:bCs/>
+          <w:u w:val="single"/>
+          <w:lang w:val="ca-ES"/>
+        </w:rPr>
+      </w:pPr>
+      <w:r>
+        <w:rPr>
+          <w:b/>
+          <w:bCs/>
+          <w:u w:val="single"/>
+          <w:lang w:val="ca-ES"/>
+        </w:rPr>
+        <w:t>LZSS</w:t>
+      </w:r>
+    </w:p>
+    <w:p>
+      <w:pPr>
+        <w:jc w:val="both"/>
+      </w:pPr>
+      <w:r>
+        <w:rPr>
+          <w:lang w:val="ca-ES"/>
+        </w:rPr>
+        <w:t>Per a aquest algoritme hem utilitzat les següents estructures de dades:</w:t>
+      </w:r>
+    </w:p>
+    <w:p>
+      <w:pPr>
         <w:numPr>
           <w:ilvl w:val="0"/>
-          <w:numId w:val="33"/>
+          <w:numId w:val="36"/>
         </w:numPr>
-        <w:rPr>
-          <w:lang w:val="ca-ES"/>
-        </w:rPr>
-      </w:pPr>
-      <w:r>
-        <w:rPr>
-          <w:lang w:val="ca-ES"/>
-        </w:rPr>
-        <w:t>Arrays d’una i dos dimensions</w:t>
-      </w:r>
-    </w:p>
-    <w:p>
-      <w:pPr>
-        <w:rPr>
-          <w:lang w:val="ca-ES"/>
-        </w:rPr>
-      </w:pPr>
-    </w:p>
-    <w:p>
-      <w:pPr>
-        <w:rPr>
-          <w:lang w:val="ca-ES"/>
-        </w:rPr>
-      </w:pPr>
-      <w:r>
-        <w:rPr>
-          <w:lang w:val="ca-ES"/>
-        </w:rPr>
-        <w:t xml:space="preserve">El </w:t>
-      </w:r>
-      <w:r>
-        <w:rPr>
-          <w:b/>
-          <w:bCs/>
-          <w:lang w:val="ca-ES"/>
-        </w:rPr>
-        <w:t>Dictionary</w:t>
-      </w:r>
-      <w:r>
-        <w:rPr>
-          <w:lang w:val="ca-ES"/>
-        </w:rPr>
-        <w:t xml:space="preserve"> utilitza:</w:t>
-      </w:r>
-    </w:p>
-    <w:p>
-      <w:r>
-        <w:t>…</w:t>
-      </w:r>
-    </w:p>
-    <w:p/>
-    <w:p>
-      <w:pPr>
-        <w:rPr>
-          <w:lang w:val="ca-ES"/>
-        </w:rPr>
-      </w:pPr>
-      <w:r>
-        <w:rPr>
-          <w:lang w:val="ca-ES"/>
-        </w:rPr>
-        <w:t xml:space="preserve">El </w:t>
-      </w:r>
+        <w:spacing w:line="256" w:lineRule="auto"/>
+        <w:jc w:val="both"/>
+      </w:pPr>
       <w:r>
         <w:rPr>
           <w:b/>
@@ -9892,46 +9289,321 @@
         <w:rPr>
           <w:lang w:val="ca-ES"/>
         </w:rPr>
-        <w:t xml:space="preserve"> es compon per:</w:t>
-      </w:r>
-    </w:p>
-    <w:p>
-      <w:r>
-        <w:t>…</w:t>
-      </w:r>
-    </w:p>
-    <w:p/>
-    <w:p>
-      <w:pPr>
-        <w:rPr>
-          <w:lang w:val="ca-ES"/>
-        </w:rPr>
-      </w:pPr>
-      <w:r>
-        <w:rPr>
-          <w:lang w:val="ca-ES"/>
-        </w:rPr>
-        <w:t xml:space="preserve">La utilització de </w:t>
-      </w:r>
-      <w:r>
-        <w:rPr>
-          <w:b/>
-          <w:bCs/>
-          <w:lang w:val="ca-ES"/>
-        </w:rPr>
-        <w:t>1-2D arrays</w:t>
-      </w:r>
-      <w:r>
-        <w:rPr>
-          <w:lang w:val="ca-ES"/>
-        </w:rPr>
-        <w:t xml:space="preserve"> en:</w:t>
-      </w:r>
-    </w:p>
-    <w:p>
-      <w:r>
-        <w:t>…</w:t>
-      </w:r>
+        <w:t>: Encara que sigui l’única estructura de dades utilitzada en aquest algoritme farem servir ByteArray per a dues funcionalitats diferents.</w:t>
+      </w:r>
+    </w:p>
+    <w:p>
+      <w:pPr>
+        <w:ind w:left="720"/>
+        <w:jc w:val="both"/>
+      </w:pPr>
+      <w:r>
+        <w:rPr>
+          <w:lang w:val="ca-ES"/>
+        </w:rPr>
+        <w:t xml:space="preserve">En primer lloc, ens servirà per a representar la </w:t>
+      </w:r>
+      <w:r>
+        <w:rPr>
+          <w:b/>
+          <w:bCs/>
+          <w:lang w:val="ca-ES"/>
+        </w:rPr>
+        <w:t>finestra corredissa</w:t>
+      </w:r>
+      <w:r>
+        <w:rPr>
+          <w:lang w:val="ca-ES"/>
+        </w:rPr>
+        <w:t xml:space="preserve"> on buscarem les coincidències. El fet de implementar-la com a ByteArray ens permetrà fer accessos aleatoris amb cost O(1) i realitzar operacions de inserció i eliminació de conjunts de bytes de manera més òptima. El seu tamany l’assignarem arbitràriament i serà un factor determinant pel que fa al grau de compressió de l’algoritme.</w:t>
+      </w:r>
+    </w:p>
+    <w:p>
+      <w:pPr>
+        <w:ind w:left="720"/>
+        <w:jc w:val="both"/>
+      </w:pPr>
+      <w:r>
+        <w:rPr>
+          <w:lang w:val="ca-ES"/>
+        </w:rPr>
+        <w:t xml:space="preserve">En segon lloc, ens servirà per a representar el </w:t>
+      </w:r>
+      <w:r>
+        <w:rPr>
+          <w:b/>
+          <w:bCs/>
+          <w:lang w:val="ca-ES"/>
+        </w:rPr>
+        <w:t>buffer de coincidències</w:t>
+      </w:r>
+      <w:r>
+        <w:rPr>
+          <w:lang w:val="ca-ES"/>
+        </w:rPr>
+        <w:t xml:space="preserve"> on anirem guardant la coincidència actual. Obtindrem un gran avantatge en implementar-lo com a ByteArray ja que com treballem sobre l’input i l’output a nivell de byte ens facilitarà molt operacions com la inserció de un nou byte al buffer o com una consulta aleatòria. El seu tamany serà dinàmic ja que anirà variant segons els bytes que formin part de la coincidència actual.</w:t>
+      </w:r>
+    </w:p>
+    <w:p>
+      <w:pPr>
+        <w:rPr>
+          <w:lang w:val="ca-ES"/>
+        </w:rPr>
+      </w:pPr>
+    </w:p>
+    <w:p>
+      <w:pPr>
+        <w:rPr>
+          <w:b/>
+          <w:bCs/>
+          <w:u w:val="single"/>
+          <w:lang w:val="ca-ES"/>
+        </w:rPr>
+      </w:pPr>
+      <w:r>
+        <w:rPr>
+          <w:b/>
+          <w:bCs/>
+          <w:u w:val="single"/>
+          <w:lang w:val="ca-ES"/>
+        </w:rPr>
+        <w:t>JPEG</w:t>
+      </w:r>
+    </w:p>
+    <w:p>
+      <w:pPr>
+        <w:jc w:val="both"/>
+      </w:pPr>
+      <w:r>
+        <w:rPr>
+          <w:lang w:val="ca-ES"/>
+        </w:rPr>
+        <w:t>Per a aquest algoritme hem utilitzat les següents estructures de dades:</w:t>
+      </w:r>
+    </w:p>
+    <w:p>
+      <w:pPr>
+        <w:numPr>
+          <w:ilvl w:val="0"/>
+          <w:numId w:val="37"/>
+        </w:numPr>
+        <w:spacing w:line="256" w:lineRule="auto"/>
+        <w:jc w:val="both"/>
+      </w:pPr>
+      <w:r>
+        <w:rPr>
+          <w:b/>
+          <w:bCs/>
+          <w:lang w:val="ca-ES"/>
+        </w:rPr>
+        <w:t>Matriu</w:t>
+      </w:r>
+      <w:r>
+        <w:rPr>
+          <w:lang w:val="ca-ES"/>
+        </w:rPr>
+        <w:t xml:space="preserve">: Utilitzem matrius per representar la imatge. La imatge la dividirem en submatrius de 8x8. Això comportarà que, quan haguem de seleccionar una posició de la imatge, determinem 4 valors on el dos primers [][] serviran per seleccionar la submatriu </w:t>
+      </w:r>
+      <w:r>
+        <w:rPr>
+          <w:lang w:val="ca-ES"/>
+        </w:rPr>
+        <w:lastRenderedPageBreak/>
+        <w:t>8x8 i els dos últims [][] faran referència a la posició dins la submatriu. Utilitzarem 3 matrius d’aquest tipus (matriu[][][][]) on cadascuna fara referència a una component del color. El fet d’utilitzar matrius farà possible l’accés aleatori a un cost constant. El tamany de les matrius serà estàtic i vindrà directament determinat pel tamany de la imatge.</w:t>
+      </w:r>
+    </w:p>
+    <w:p>
+      <w:pPr>
+        <w:numPr>
+          <w:ilvl w:val="0"/>
+          <w:numId w:val="37"/>
+        </w:numPr>
+        <w:spacing w:line="256" w:lineRule="auto"/>
+        <w:jc w:val="both"/>
+        <w:rPr>
+          <w:b/>
+          <w:bCs/>
+        </w:rPr>
+      </w:pPr>
+      <w:r>
+        <w:rPr>
+          <w:b/>
+          <w:bCs/>
+          <w:lang w:val="ca-ES"/>
+        </w:rPr>
+        <w:t>Array de bytes</w:t>
+      </w:r>
+      <w:r>
+        <w:rPr>
+          <w:lang w:val="ca-ES"/>
+        </w:rPr>
+        <w:t>: Utilitzem arrays de bytes per guardar dades generades per diferents funcionalitats que apareixen durant l’execució de l’algoritme. Hem utilitzat array de bytes en comptes de el tipus ByteArray creat per nosaltres perquè en aquest algorime no usem cap mètode dels implementats en la classe ByteArray i, per tant, el usar aquesta classe ens generaria dependències innecessàries. D’aquesta manera (en estructurar les dades en un array de bytes) podrem accedir-hi aleatòriament en un cost constant.</w:t>
+      </w:r>
+    </w:p>
+    <w:p>
+      <w:pPr>
+        <w:numPr>
+          <w:ilvl w:val="0"/>
+          <w:numId w:val="37"/>
+        </w:numPr>
+        <w:spacing w:line="256" w:lineRule="auto"/>
+        <w:jc w:val="both"/>
+        <w:rPr>
+          <w:b/>
+          <w:bCs/>
+        </w:rPr>
+      </w:pPr>
+      <w:r>
+        <w:rPr>
+          <w:b/>
+          <w:bCs/>
+          <w:lang w:val="ca-ES"/>
+        </w:rPr>
+        <w:t>ByteArrayInputStream</w:t>
+      </w:r>
+      <w:r>
+        <w:rPr>
+          <w:lang w:val="ca-ES"/>
+        </w:rPr>
+        <w:t>/</w:t>
+      </w:r>
+      <w:r>
+        <w:rPr>
+          <w:b/>
+          <w:bCs/>
+          <w:lang w:val="ca-ES"/>
+        </w:rPr>
+        <w:t>ByteArrayOutputStream</w:t>
+      </w:r>
+      <w:r>
+        <w:rPr>
+          <w:lang w:val="ca-ES"/>
+        </w:rPr>
+        <w:t>:Utilizem aquesta estructura per traduïr el array a stream per poder utilitzar-lo amb les funcions de l’algoritme Huffman (ja que hem de passar un stream per conseguir que el Huffman sigui agnòstic respecte les dades que li passem).</w:t>
+      </w:r>
+    </w:p>
+    <w:p>
+      <w:pPr>
+        <w:rPr>
+          <w:lang w:val="ca-ES"/>
+        </w:rPr>
+      </w:pPr>
+    </w:p>
+    <w:p>
+      <w:pPr>
+        <w:rPr>
+          <w:b/>
+          <w:bCs/>
+          <w:u w:val="single"/>
+          <w:lang w:val="ca-ES"/>
+        </w:rPr>
+      </w:pPr>
+      <w:r>
+        <w:rPr>
+          <w:b/>
+          <w:bCs/>
+          <w:u w:val="single"/>
+          <w:lang w:val="ca-ES"/>
+        </w:rPr>
+        <w:t>Huffman</w:t>
+      </w:r>
+    </w:p>
+    <w:p>
+      <w:pPr>
+        <w:jc w:val="both"/>
+      </w:pPr>
+      <w:r>
+        <w:rPr>
+          <w:lang w:val="ca-ES"/>
+        </w:rPr>
+        <w:t>Per a aquest algoritme hem utilitzat les següents estructures de dades:</w:t>
+      </w:r>
+    </w:p>
+    <w:p>
+      <w:pPr>
+        <w:numPr>
+          <w:ilvl w:val="0"/>
+          <w:numId w:val="38"/>
+        </w:numPr>
+        <w:spacing w:line="256" w:lineRule="auto"/>
+        <w:jc w:val="both"/>
+        <w:rPr>
+          <w:lang w:val="ca-ES"/>
+        </w:rPr>
+      </w:pPr>
+      <w:r>
+        <w:rPr>
+          <w:b/>
+          <w:bCs/>
+          <w:lang w:val="ca-ES"/>
+        </w:rPr>
+        <w:t>Trie</w:t>
+      </w:r>
+      <w:r>
+        <w:rPr>
+          <w:lang w:val="ca-ES"/>
+        </w:rPr>
+        <w:t>: Hem utilitzat un trie per estructurar la codificació de les coincidències. El trie estara format per nodes de tipus Node que contindran informació sobre el caracter ASCII al que fa referència, la freqüència amb la que apareix aquest codi i quins son els nodes fills. Hem elegit aquesta estructura ja que ens permet realitzar consultes en cost O(m) on m es la longitud del codi. El tamany del trie serà dinàmic i anirà augmentant a mesura que anem tractant la imatge.</w:t>
+      </w:r>
+    </w:p>
+    <w:p>
+      <w:pPr>
+        <w:numPr>
+          <w:ilvl w:val="0"/>
+          <w:numId w:val="38"/>
+        </w:numPr>
+        <w:spacing w:line="256" w:lineRule="auto"/>
+        <w:jc w:val="both"/>
+        <w:rPr>
+          <w:lang w:val="ca-ES"/>
+        </w:rPr>
+      </w:pPr>
+      <w:r>
+        <w:rPr>
+          <w:b/>
+          <w:bCs/>
+          <w:lang w:val="ca-ES"/>
+        </w:rPr>
+        <w:t>PriorityQueue</w:t>
+      </w:r>
+      <w:r>
+        <w:rPr>
+          <w:lang w:val="ca-ES"/>
+        </w:rPr>
+        <w:t>: Hem elegit una PriorityQueue per poder ordenar els arbres segons la freqüència d’aparicio en el input. Encara que el cost d’ordenació serà el mateix que si utilitzéssim un vector, hem elegit una PriorityQueue ja que ens sembla la opció més intuitiva. El seu tamany serà fixe ja que un cop inicialitzada contindrà els nodes arrel de 256 tries (un per cada símbol ASCII).</w:t>
+      </w:r>
+    </w:p>
+    <w:p>
+      <w:pPr>
+        <w:numPr>
+          <w:ilvl w:val="0"/>
+          <w:numId w:val="38"/>
+        </w:numPr>
+        <w:spacing w:line="256" w:lineRule="auto"/>
+        <w:jc w:val="both"/>
+      </w:pPr>
+      <w:r>
+        <w:rPr>
+          <w:b/>
+          <w:bCs/>
+          <w:lang w:val="ca-ES"/>
+        </w:rPr>
+        <w:t>ByteArray/Array de bytes</w:t>
+      </w:r>
+      <w:r>
+        <w:rPr>
+          <w:lang w:val="ca-ES"/>
+        </w:rPr>
+        <w:t>: Com hem comentat en els apartats anteriors, utilitzarem aquestes dues estructuras per emmagatzemar dades de manera seqüèncial i de manera que la seva consulta es pugui dur a terme en cost O(1). Utilitzarem ByteArray quan volguem utilitzar un dels seus mètodes. Altrament, utilitzarem un array de bytes.</w:t>
+      </w:r>
+    </w:p>
+    <w:p>
+      <w:pPr>
+        <w:rPr>
+          <w:u w:val="single"/>
+          <w:lang w:val="ca-ES"/>
+        </w:rPr>
+      </w:pPr>
     </w:p>
     <w:p/>
     <w:p/>
@@ -9952,7 +9624,6 @@
     <w:p/>
     <w:p/>
     <w:p/>
-    <w:p/>
     <w:p>
       <w:pPr>
         <w:pStyle w:val="Ttulo1"/>
@@ -10161,7 +9832,6 @@
           <w:u w:val="single"/>
           <w:lang w:val="ca-ES"/>
         </w:rPr>
-        <w:lastRenderedPageBreak/>
         <w:t>LZ78</w:t>
       </w:r>
     </w:p>
@@ -10221,26 +9891,6 @@
     <w:p>
       <w:pPr>
         <w:rPr>
-          <w:lang w:val="ca-ES"/>
-        </w:rPr>
-      </w:pPr>
-      <w:r>
-        <w:rPr>
-          <w:lang w:val="ca-ES"/>
-        </w:rPr>
-        <w:t>...</w:t>
-      </w:r>
-    </w:p>
-    <w:p>
-      <w:pPr>
-        <w:rPr>
-          <w:lang w:val="ca-ES"/>
-        </w:rPr>
-      </w:pPr>
-    </w:p>
-    <w:p>
-      <w:pPr>
-        <w:rPr>
           <w:b/>
           <w:bCs/>
           <w:u w:val="single"/>
@@ -10267,26 +9917,6 @@
     <w:p>
       <w:pPr>
         <w:rPr>
-          <w:lang w:val="ca-ES"/>
-        </w:rPr>
-      </w:pPr>
-      <w:r>
-        <w:rPr>
-          <w:lang w:val="ca-ES"/>
-        </w:rPr>
-        <w:t>...</w:t>
-      </w:r>
-    </w:p>
-    <w:p>
-      <w:pPr>
-        <w:rPr>
-          <w:lang w:val="ca-ES"/>
-        </w:rPr>
-      </w:pPr>
-    </w:p>
-    <w:p>
-      <w:pPr>
-        <w:rPr>
           <w:b/>
           <w:bCs/>
           <w:u w:val="single"/>
@@ -10313,26 +9943,6 @@
     <w:p>
       <w:pPr>
         <w:rPr>
-          <w:lang w:val="ca-ES"/>
-        </w:rPr>
-      </w:pPr>
-      <w:r>
-        <w:rPr>
-          <w:lang w:val="ca-ES"/>
-        </w:rPr>
-        <w:t>...</w:t>
-      </w:r>
-    </w:p>
-    <w:p>
-      <w:pPr>
-        <w:rPr>
-          <w:lang w:val="ca-ES"/>
-        </w:rPr>
-      </w:pPr>
-    </w:p>
-    <w:p>
-      <w:pPr>
-        <w:rPr>
           <w:b/>
           <w:bCs/>
           <w:u w:val="single"/>
@@ -10356,19 +9966,6 @@
           <w:lang w:val="ca-ES"/>
         </w:rPr>
       </w:pPr>
-    </w:p>
-    <w:p>
-      <w:pPr>
-        <w:rPr>
-          <w:lang w:val="ca-ES"/>
-        </w:rPr>
-      </w:pPr>
-      <w:r>
-        <w:rPr>
-          <w:lang w:val="ca-ES"/>
-        </w:rPr>
-        <w:t>...</w:t>
-      </w:r>
     </w:p>
     <w:p>
       <w:pPr>
@@ -10881,6 +10478,146 @@
     </w:lvl>
   </w:abstractNum>
   <w:abstractNum w:abstractNumId="4" w15:restartNumberingAfterBreak="0">
+    <w:nsid w:val="11CE43E6"/>
+    <w:multiLevelType w:val="multilevel"/>
+    <w:tmpl w:val="19FC5F78"/>
+    <w:lvl w:ilvl="0">
+      <w:start w:val="1"/>
+      <w:numFmt w:val="bullet"/>
+      <w:lvlText w:val=""/>
+      <w:lvlJc w:val="left"/>
+      <w:pPr>
+        <w:tabs>
+          <w:tab w:val="num" w:pos="720"/>
+        </w:tabs>
+        <w:ind w:left="720" w:hanging="360"/>
+      </w:pPr>
+      <w:rPr>
+        <w:rFonts w:ascii="Symbol" w:hAnsi="Symbol" w:cs="OpenSymbol" w:hint="default"/>
+      </w:rPr>
+    </w:lvl>
+    <w:lvl w:ilvl="1">
+      <w:start w:val="1"/>
+      <w:numFmt w:val="bullet"/>
+      <w:lvlText w:val=""/>
+      <w:lvlJc w:val="left"/>
+      <w:pPr>
+        <w:tabs>
+          <w:tab w:val="num" w:pos="1080"/>
+        </w:tabs>
+        <w:ind w:left="1080" w:hanging="360"/>
+      </w:pPr>
+      <w:rPr>
+        <w:rFonts w:ascii="Symbol" w:hAnsi="Symbol" w:cs="OpenSymbol" w:hint="default"/>
+      </w:rPr>
+    </w:lvl>
+    <w:lvl w:ilvl="2">
+      <w:start w:val="1"/>
+      <w:numFmt w:val="bullet"/>
+      <w:lvlText w:val=""/>
+      <w:lvlJc w:val="left"/>
+      <w:pPr>
+        <w:tabs>
+          <w:tab w:val="num" w:pos="1440"/>
+        </w:tabs>
+        <w:ind w:left="1440" w:hanging="360"/>
+      </w:pPr>
+      <w:rPr>
+        <w:rFonts w:ascii="Symbol" w:hAnsi="Symbol" w:cs="OpenSymbol" w:hint="default"/>
+      </w:rPr>
+    </w:lvl>
+    <w:lvl w:ilvl="3">
+      <w:start w:val="1"/>
+      <w:numFmt w:val="bullet"/>
+      <w:lvlText w:val=""/>
+      <w:lvlJc w:val="left"/>
+      <w:pPr>
+        <w:tabs>
+          <w:tab w:val="num" w:pos="1800"/>
+        </w:tabs>
+        <w:ind w:left="1800" w:hanging="360"/>
+      </w:pPr>
+      <w:rPr>
+        <w:rFonts w:ascii="Symbol" w:hAnsi="Symbol" w:cs="OpenSymbol" w:hint="default"/>
+      </w:rPr>
+    </w:lvl>
+    <w:lvl w:ilvl="4">
+      <w:start w:val="1"/>
+      <w:numFmt w:val="bullet"/>
+      <w:lvlText w:val=""/>
+      <w:lvlJc w:val="left"/>
+      <w:pPr>
+        <w:tabs>
+          <w:tab w:val="num" w:pos="2160"/>
+        </w:tabs>
+        <w:ind w:left="2160" w:hanging="360"/>
+      </w:pPr>
+      <w:rPr>
+        <w:rFonts w:ascii="Symbol" w:hAnsi="Symbol" w:cs="OpenSymbol" w:hint="default"/>
+      </w:rPr>
+    </w:lvl>
+    <w:lvl w:ilvl="5">
+      <w:start w:val="1"/>
+      <w:numFmt w:val="bullet"/>
+      <w:lvlText w:val=""/>
+      <w:lvlJc w:val="left"/>
+      <w:pPr>
+        <w:tabs>
+          <w:tab w:val="num" w:pos="2520"/>
+        </w:tabs>
+        <w:ind w:left="2520" w:hanging="360"/>
+      </w:pPr>
+      <w:rPr>
+        <w:rFonts w:ascii="Symbol" w:hAnsi="Symbol" w:cs="OpenSymbol" w:hint="default"/>
+      </w:rPr>
+    </w:lvl>
+    <w:lvl w:ilvl="6">
+      <w:start w:val="1"/>
+      <w:numFmt w:val="bullet"/>
+      <w:lvlText w:val=""/>
+      <w:lvlJc w:val="left"/>
+      <w:pPr>
+        <w:tabs>
+          <w:tab w:val="num" w:pos="2880"/>
+        </w:tabs>
+        <w:ind w:left="2880" w:hanging="360"/>
+      </w:pPr>
+      <w:rPr>
+        <w:rFonts w:ascii="Symbol" w:hAnsi="Symbol" w:cs="OpenSymbol" w:hint="default"/>
+      </w:rPr>
+    </w:lvl>
+    <w:lvl w:ilvl="7">
+      <w:start w:val="1"/>
+      <w:numFmt w:val="bullet"/>
+      <w:lvlText w:val=""/>
+      <w:lvlJc w:val="left"/>
+      <w:pPr>
+        <w:tabs>
+          <w:tab w:val="num" w:pos="3240"/>
+        </w:tabs>
+        <w:ind w:left="3240" w:hanging="360"/>
+      </w:pPr>
+      <w:rPr>
+        <w:rFonts w:ascii="Symbol" w:hAnsi="Symbol" w:cs="OpenSymbol" w:hint="default"/>
+      </w:rPr>
+    </w:lvl>
+    <w:lvl w:ilvl="8">
+      <w:start w:val="1"/>
+      <w:numFmt w:val="bullet"/>
+      <w:lvlText w:val=""/>
+      <w:lvlJc w:val="left"/>
+      <w:pPr>
+        <w:tabs>
+          <w:tab w:val="num" w:pos="3600"/>
+        </w:tabs>
+        <w:ind w:left="3600" w:hanging="360"/>
+      </w:pPr>
+      <w:rPr>
+        <w:rFonts w:ascii="Symbol" w:hAnsi="Symbol" w:cs="OpenSymbol" w:hint="default"/>
+      </w:rPr>
+    </w:lvl>
+  </w:abstractNum>
+  <w:abstractNum w:abstractNumId="5" w15:restartNumberingAfterBreak="0">
     <w:nsid w:val="16C123E4"/>
     <w:multiLevelType w:val="multilevel"/>
     <w:tmpl w:val="37FAE364"/>
@@ -11006,7 +10743,7 @@
       </w:rPr>
     </w:lvl>
   </w:abstractNum>
-  <w:abstractNum w:abstractNumId="5" w15:restartNumberingAfterBreak="0">
+  <w:abstractNum w:abstractNumId="6" w15:restartNumberingAfterBreak="0">
     <w:nsid w:val="17294657"/>
     <w:multiLevelType w:val="multilevel"/>
     <w:tmpl w:val="8E527922"/>
@@ -11119,7 +10856,7 @@
       </w:rPr>
     </w:lvl>
   </w:abstractNum>
-  <w:abstractNum w:abstractNumId="6" w15:restartNumberingAfterBreak="0">
+  <w:abstractNum w:abstractNumId="7" w15:restartNumberingAfterBreak="0">
     <w:nsid w:val="1A166C5A"/>
     <w:multiLevelType w:val="singleLevel"/>
     <w:tmpl w:val="D72C3122"/>
@@ -11137,7 +10874,7 @@
       </w:rPr>
     </w:lvl>
   </w:abstractNum>
-  <w:abstractNum w:abstractNumId="7" w15:restartNumberingAfterBreak="0">
+  <w:abstractNum w:abstractNumId="8" w15:restartNumberingAfterBreak="0">
     <w:nsid w:val="1D533209"/>
     <w:multiLevelType w:val="hybridMultilevel"/>
     <w:tmpl w:val="80C4477C"/>
@@ -11250,7 +10987,7 @@
       </w:rPr>
     </w:lvl>
   </w:abstractNum>
-  <w:abstractNum w:abstractNumId="8" w15:restartNumberingAfterBreak="0">
+  <w:abstractNum w:abstractNumId="9" w15:restartNumberingAfterBreak="0">
     <w:nsid w:val="1F390D10"/>
     <w:multiLevelType w:val="singleLevel"/>
     <w:tmpl w:val="4D90F492"/>
@@ -11265,7 +11002,7 @@
       </w:pPr>
     </w:lvl>
   </w:abstractNum>
-  <w:abstractNum w:abstractNumId="9" w15:restartNumberingAfterBreak="0">
+  <w:abstractNum w:abstractNumId="10" w15:restartNumberingAfterBreak="0">
     <w:nsid w:val="26B950D5"/>
     <w:multiLevelType w:val="hybridMultilevel"/>
     <w:tmpl w:val="85EE9698"/>
@@ -11351,7 +11088,7 @@
       </w:pPr>
     </w:lvl>
   </w:abstractNum>
-  <w:abstractNum w:abstractNumId="10" w15:restartNumberingAfterBreak="0">
+  <w:abstractNum w:abstractNumId="11" w15:restartNumberingAfterBreak="0">
     <w:nsid w:val="28AB628F"/>
     <w:multiLevelType w:val="multilevel"/>
     <w:tmpl w:val="FCB8A396"/>
@@ -11473,7 +11210,7 @@
       </w:rPr>
     </w:lvl>
   </w:abstractNum>
-  <w:abstractNum w:abstractNumId="11" w15:restartNumberingAfterBreak="0">
+  <w:abstractNum w:abstractNumId="12" w15:restartNumberingAfterBreak="0">
     <w:nsid w:val="2FE6523B"/>
     <w:multiLevelType w:val="singleLevel"/>
     <w:tmpl w:val="4D90F492"/>
@@ -11488,7 +11225,7 @@
       </w:pPr>
     </w:lvl>
   </w:abstractNum>
-  <w:abstractNum w:abstractNumId="12" w15:restartNumberingAfterBreak="0">
+  <w:abstractNum w:abstractNumId="13" w15:restartNumberingAfterBreak="0">
     <w:nsid w:val="307D5DA7"/>
     <w:multiLevelType w:val="hybridMultilevel"/>
     <w:tmpl w:val="7BBEB7CE"/>
@@ -11578,7 +11315,7 @@
       </w:pPr>
     </w:lvl>
   </w:abstractNum>
-  <w:abstractNum w:abstractNumId="13" w15:restartNumberingAfterBreak="0">
+  <w:abstractNum w:abstractNumId="14" w15:restartNumberingAfterBreak="0">
     <w:nsid w:val="30F3131A"/>
     <w:multiLevelType w:val="hybridMultilevel"/>
     <w:tmpl w:val="B1DE3F5A"/>
@@ -11667,7 +11404,7 @@
       </w:pPr>
     </w:lvl>
   </w:abstractNum>
-  <w:abstractNum w:abstractNumId="14" w15:restartNumberingAfterBreak="0">
+  <w:abstractNum w:abstractNumId="15" w15:restartNumberingAfterBreak="0">
     <w:nsid w:val="34FB33EF"/>
     <w:multiLevelType w:val="hybridMultilevel"/>
     <w:tmpl w:val="44CA718E"/>
@@ -11753,7 +11490,7 @@
       </w:pPr>
     </w:lvl>
   </w:abstractNum>
-  <w:abstractNum w:abstractNumId="15" w15:restartNumberingAfterBreak="0">
+  <w:abstractNum w:abstractNumId="16" w15:restartNumberingAfterBreak="0">
     <w:nsid w:val="38234998"/>
     <w:multiLevelType w:val="hybridMultilevel"/>
     <w:tmpl w:val="B1E675E0"/>
@@ -11842,7 +11579,7 @@
       </w:pPr>
     </w:lvl>
   </w:abstractNum>
-  <w:abstractNum w:abstractNumId="16" w15:restartNumberingAfterBreak="0">
+  <w:abstractNum w:abstractNumId="17" w15:restartNumberingAfterBreak="0">
     <w:nsid w:val="3B834A97"/>
     <w:multiLevelType w:val="singleLevel"/>
     <w:tmpl w:val="D72C3122"/>
@@ -11860,7 +11597,147 @@
       </w:rPr>
     </w:lvl>
   </w:abstractNum>
-  <w:abstractNum w:abstractNumId="17" w15:restartNumberingAfterBreak="0">
+  <w:abstractNum w:abstractNumId="18" w15:restartNumberingAfterBreak="0">
+    <w:nsid w:val="3E1C785E"/>
+    <w:multiLevelType w:val="multilevel"/>
+    <w:tmpl w:val="E5020B48"/>
+    <w:lvl w:ilvl="0">
+      <w:start w:val="1"/>
+      <w:numFmt w:val="bullet"/>
+      <w:lvlText w:val=""/>
+      <w:lvlJc w:val="left"/>
+      <w:pPr>
+        <w:tabs>
+          <w:tab w:val="num" w:pos="720"/>
+        </w:tabs>
+        <w:ind w:left="720" w:hanging="360"/>
+      </w:pPr>
+      <w:rPr>
+        <w:rFonts w:ascii="Symbol" w:hAnsi="Symbol" w:cs="OpenSymbol" w:hint="default"/>
+      </w:rPr>
+    </w:lvl>
+    <w:lvl w:ilvl="1">
+      <w:start w:val="1"/>
+      <w:numFmt w:val="bullet"/>
+      <w:lvlText w:val=""/>
+      <w:lvlJc w:val="left"/>
+      <w:pPr>
+        <w:tabs>
+          <w:tab w:val="num" w:pos="1080"/>
+        </w:tabs>
+        <w:ind w:left="1080" w:hanging="360"/>
+      </w:pPr>
+      <w:rPr>
+        <w:rFonts w:ascii="Symbol" w:hAnsi="Symbol" w:cs="OpenSymbol" w:hint="default"/>
+      </w:rPr>
+    </w:lvl>
+    <w:lvl w:ilvl="2">
+      <w:start w:val="1"/>
+      <w:numFmt w:val="bullet"/>
+      <w:lvlText w:val=""/>
+      <w:lvlJc w:val="left"/>
+      <w:pPr>
+        <w:tabs>
+          <w:tab w:val="num" w:pos="1440"/>
+        </w:tabs>
+        <w:ind w:left="1440" w:hanging="360"/>
+      </w:pPr>
+      <w:rPr>
+        <w:rFonts w:ascii="Symbol" w:hAnsi="Symbol" w:cs="OpenSymbol" w:hint="default"/>
+      </w:rPr>
+    </w:lvl>
+    <w:lvl w:ilvl="3">
+      <w:start w:val="1"/>
+      <w:numFmt w:val="bullet"/>
+      <w:lvlText w:val=""/>
+      <w:lvlJc w:val="left"/>
+      <w:pPr>
+        <w:tabs>
+          <w:tab w:val="num" w:pos="1800"/>
+        </w:tabs>
+        <w:ind w:left="1800" w:hanging="360"/>
+      </w:pPr>
+      <w:rPr>
+        <w:rFonts w:ascii="Symbol" w:hAnsi="Symbol" w:cs="OpenSymbol" w:hint="default"/>
+      </w:rPr>
+    </w:lvl>
+    <w:lvl w:ilvl="4">
+      <w:start w:val="1"/>
+      <w:numFmt w:val="bullet"/>
+      <w:lvlText w:val=""/>
+      <w:lvlJc w:val="left"/>
+      <w:pPr>
+        <w:tabs>
+          <w:tab w:val="num" w:pos="2160"/>
+        </w:tabs>
+        <w:ind w:left="2160" w:hanging="360"/>
+      </w:pPr>
+      <w:rPr>
+        <w:rFonts w:ascii="Symbol" w:hAnsi="Symbol" w:cs="OpenSymbol" w:hint="default"/>
+      </w:rPr>
+    </w:lvl>
+    <w:lvl w:ilvl="5">
+      <w:start w:val="1"/>
+      <w:numFmt w:val="bullet"/>
+      <w:lvlText w:val=""/>
+      <w:lvlJc w:val="left"/>
+      <w:pPr>
+        <w:tabs>
+          <w:tab w:val="num" w:pos="2520"/>
+        </w:tabs>
+        <w:ind w:left="2520" w:hanging="360"/>
+      </w:pPr>
+      <w:rPr>
+        <w:rFonts w:ascii="Symbol" w:hAnsi="Symbol" w:cs="OpenSymbol" w:hint="default"/>
+      </w:rPr>
+    </w:lvl>
+    <w:lvl w:ilvl="6">
+      <w:start w:val="1"/>
+      <w:numFmt w:val="bullet"/>
+      <w:lvlText w:val=""/>
+      <w:lvlJc w:val="left"/>
+      <w:pPr>
+        <w:tabs>
+          <w:tab w:val="num" w:pos="2880"/>
+        </w:tabs>
+        <w:ind w:left="2880" w:hanging="360"/>
+      </w:pPr>
+      <w:rPr>
+        <w:rFonts w:ascii="Symbol" w:hAnsi="Symbol" w:cs="OpenSymbol" w:hint="default"/>
+      </w:rPr>
+    </w:lvl>
+    <w:lvl w:ilvl="7">
+      <w:start w:val="1"/>
+      <w:numFmt w:val="bullet"/>
+      <w:lvlText w:val=""/>
+      <w:lvlJc w:val="left"/>
+      <w:pPr>
+        <w:tabs>
+          <w:tab w:val="num" w:pos="3240"/>
+        </w:tabs>
+        <w:ind w:left="3240" w:hanging="360"/>
+      </w:pPr>
+      <w:rPr>
+        <w:rFonts w:ascii="Symbol" w:hAnsi="Symbol" w:cs="OpenSymbol" w:hint="default"/>
+      </w:rPr>
+    </w:lvl>
+    <w:lvl w:ilvl="8">
+      <w:start w:val="1"/>
+      <w:numFmt w:val="bullet"/>
+      <w:lvlText w:val=""/>
+      <w:lvlJc w:val="left"/>
+      <w:pPr>
+        <w:tabs>
+          <w:tab w:val="num" w:pos="3600"/>
+        </w:tabs>
+        <w:ind w:left="3600" w:hanging="360"/>
+      </w:pPr>
+      <w:rPr>
+        <w:rFonts w:ascii="Symbol" w:hAnsi="Symbol" w:cs="OpenSymbol" w:hint="default"/>
+      </w:rPr>
+    </w:lvl>
+  </w:abstractNum>
+  <w:abstractNum w:abstractNumId="19" w15:restartNumberingAfterBreak="0">
     <w:nsid w:val="485F28E4"/>
     <w:multiLevelType w:val="singleLevel"/>
     <w:tmpl w:val="D72C3122"/>
@@ -11878,7 +11755,7 @@
       </w:rPr>
     </w:lvl>
   </w:abstractNum>
-  <w:abstractNum w:abstractNumId="18" w15:restartNumberingAfterBreak="0">
+  <w:abstractNum w:abstractNumId="20" w15:restartNumberingAfterBreak="0">
     <w:nsid w:val="4F884D5E"/>
     <w:multiLevelType w:val="hybridMultilevel"/>
     <w:tmpl w:val="C300564A"/>
@@ -11967,7 +11844,7 @@
       </w:pPr>
     </w:lvl>
   </w:abstractNum>
-  <w:abstractNum w:abstractNumId="19" w15:restartNumberingAfterBreak="0">
+  <w:abstractNum w:abstractNumId="21" w15:restartNumberingAfterBreak="0">
     <w:nsid w:val="531A5390"/>
     <w:multiLevelType w:val="hybridMultilevel"/>
     <w:tmpl w:val="EDC67140"/>
@@ -12056,7 +11933,7 @@
       </w:pPr>
     </w:lvl>
   </w:abstractNum>
-  <w:abstractNum w:abstractNumId="20" w15:restartNumberingAfterBreak="0">
+  <w:abstractNum w:abstractNumId="22" w15:restartNumberingAfterBreak="0">
     <w:nsid w:val="55655535"/>
     <w:multiLevelType w:val="singleLevel"/>
     <w:tmpl w:val="4D90F492"/>
@@ -12071,7 +11948,7 @@
       </w:pPr>
     </w:lvl>
   </w:abstractNum>
-  <w:abstractNum w:abstractNumId="21" w15:restartNumberingAfterBreak="0">
+  <w:abstractNum w:abstractNumId="23" w15:restartNumberingAfterBreak="0">
     <w:nsid w:val="5AA11C6D"/>
     <w:multiLevelType w:val="singleLevel"/>
     <w:tmpl w:val="D72C3122"/>
@@ -12089,7 +11966,7 @@
       </w:rPr>
     </w:lvl>
   </w:abstractNum>
-  <w:abstractNum w:abstractNumId="22" w15:restartNumberingAfterBreak="0">
+  <w:abstractNum w:abstractNumId="24" w15:restartNumberingAfterBreak="0">
     <w:nsid w:val="5C2F51C4"/>
     <w:multiLevelType w:val="singleLevel"/>
     <w:tmpl w:val="D72C3122"/>
@@ -12107,7 +11984,7 @@
       </w:rPr>
     </w:lvl>
   </w:abstractNum>
-  <w:abstractNum w:abstractNumId="23" w15:restartNumberingAfterBreak="0">
+  <w:abstractNum w:abstractNumId="25" w15:restartNumberingAfterBreak="0">
     <w:nsid w:val="5E6E5C63"/>
     <w:multiLevelType w:val="singleLevel"/>
     <w:tmpl w:val="4D90F492"/>
@@ -12122,7 +11999,7 @@
       </w:pPr>
     </w:lvl>
   </w:abstractNum>
-  <w:abstractNum w:abstractNumId="24" w15:restartNumberingAfterBreak="0">
+  <w:abstractNum w:abstractNumId="26" w15:restartNumberingAfterBreak="0">
     <w:nsid w:val="5F161196"/>
     <w:multiLevelType w:val="singleLevel"/>
     <w:tmpl w:val="4D90F492"/>
@@ -12137,7 +12014,7 @@
       </w:pPr>
     </w:lvl>
   </w:abstractNum>
-  <w:abstractNum w:abstractNumId="25" w15:restartNumberingAfterBreak="0">
+  <w:abstractNum w:abstractNumId="27" w15:restartNumberingAfterBreak="0">
     <w:nsid w:val="61973BDA"/>
     <w:multiLevelType w:val="hybridMultilevel"/>
     <w:tmpl w:val="714A9756"/>
@@ -12227,7 +12104,147 @@
       </w:pPr>
     </w:lvl>
   </w:abstractNum>
-  <w:abstractNum w:abstractNumId="26" w15:restartNumberingAfterBreak="0">
+  <w:abstractNum w:abstractNumId="28" w15:restartNumberingAfterBreak="0">
+    <w:nsid w:val="6518188A"/>
+    <w:multiLevelType w:val="multilevel"/>
+    <w:tmpl w:val="2EFE189C"/>
+    <w:lvl w:ilvl="0">
+      <w:start w:val="1"/>
+      <w:numFmt w:val="bullet"/>
+      <w:lvlText w:val=""/>
+      <w:lvlJc w:val="left"/>
+      <w:pPr>
+        <w:tabs>
+          <w:tab w:val="num" w:pos="720"/>
+        </w:tabs>
+        <w:ind w:left="720" w:hanging="360"/>
+      </w:pPr>
+      <w:rPr>
+        <w:rFonts w:ascii="Symbol" w:hAnsi="Symbol" w:cs="OpenSymbol" w:hint="default"/>
+      </w:rPr>
+    </w:lvl>
+    <w:lvl w:ilvl="1">
+      <w:start w:val="1"/>
+      <w:numFmt w:val="bullet"/>
+      <w:lvlText w:val="◦"/>
+      <w:lvlJc w:val="left"/>
+      <w:pPr>
+        <w:tabs>
+          <w:tab w:val="num" w:pos="1080"/>
+        </w:tabs>
+        <w:ind w:left="1080" w:hanging="360"/>
+      </w:pPr>
+      <w:rPr>
+        <w:rFonts w:ascii="OpenSymbol" w:hAnsi="OpenSymbol" w:cs="OpenSymbol" w:hint="default"/>
+      </w:rPr>
+    </w:lvl>
+    <w:lvl w:ilvl="2">
+      <w:start w:val="1"/>
+      <w:numFmt w:val="bullet"/>
+      <w:lvlText w:val="▪"/>
+      <w:lvlJc w:val="left"/>
+      <w:pPr>
+        <w:tabs>
+          <w:tab w:val="num" w:pos="1440"/>
+        </w:tabs>
+        <w:ind w:left="1440" w:hanging="360"/>
+      </w:pPr>
+      <w:rPr>
+        <w:rFonts w:ascii="OpenSymbol" w:hAnsi="OpenSymbol" w:cs="OpenSymbol" w:hint="default"/>
+      </w:rPr>
+    </w:lvl>
+    <w:lvl w:ilvl="3">
+      <w:start w:val="1"/>
+      <w:numFmt w:val="bullet"/>
+      <w:lvlText w:val=""/>
+      <w:lvlJc w:val="left"/>
+      <w:pPr>
+        <w:tabs>
+          <w:tab w:val="num" w:pos="1800"/>
+        </w:tabs>
+        <w:ind w:left="1800" w:hanging="360"/>
+      </w:pPr>
+      <w:rPr>
+        <w:rFonts w:ascii="Symbol" w:hAnsi="Symbol" w:cs="OpenSymbol" w:hint="default"/>
+      </w:rPr>
+    </w:lvl>
+    <w:lvl w:ilvl="4">
+      <w:start w:val="1"/>
+      <w:numFmt w:val="bullet"/>
+      <w:lvlText w:val="◦"/>
+      <w:lvlJc w:val="left"/>
+      <w:pPr>
+        <w:tabs>
+          <w:tab w:val="num" w:pos="2160"/>
+        </w:tabs>
+        <w:ind w:left="2160" w:hanging="360"/>
+      </w:pPr>
+      <w:rPr>
+        <w:rFonts w:ascii="OpenSymbol" w:hAnsi="OpenSymbol" w:cs="OpenSymbol" w:hint="default"/>
+      </w:rPr>
+    </w:lvl>
+    <w:lvl w:ilvl="5">
+      <w:start w:val="1"/>
+      <w:numFmt w:val="bullet"/>
+      <w:lvlText w:val="▪"/>
+      <w:lvlJc w:val="left"/>
+      <w:pPr>
+        <w:tabs>
+          <w:tab w:val="num" w:pos="2520"/>
+        </w:tabs>
+        <w:ind w:left="2520" w:hanging="360"/>
+      </w:pPr>
+      <w:rPr>
+        <w:rFonts w:ascii="OpenSymbol" w:hAnsi="OpenSymbol" w:cs="OpenSymbol" w:hint="default"/>
+      </w:rPr>
+    </w:lvl>
+    <w:lvl w:ilvl="6">
+      <w:start w:val="1"/>
+      <w:numFmt w:val="bullet"/>
+      <w:lvlText w:val=""/>
+      <w:lvlJc w:val="left"/>
+      <w:pPr>
+        <w:tabs>
+          <w:tab w:val="num" w:pos="2880"/>
+        </w:tabs>
+        <w:ind w:left="2880" w:hanging="360"/>
+      </w:pPr>
+      <w:rPr>
+        <w:rFonts w:ascii="Symbol" w:hAnsi="Symbol" w:cs="OpenSymbol" w:hint="default"/>
+      </w:rPr>
+    </w:lvl>
+    <w:lvl w:ilvl="7">
+      <w:start w:val="1"/>
+      <w:numFmt w:val="bullet"/>
+      <w:lvlText w:val="◦"/>
+      <w:lvlJc w:val="left"/>
+      <w:pPr>
+        <w:tabs>
+          <w:tab w:val="num" w:pos="3240"/>
+        </w:tabs>
+        <w:ind w:left="3240" w:hanging="360"/>
+      </w:pPr>
+      <w:rPr>
+        <w:rFonts w:ascii="OpenSymbol" w:hAnsi="OpenSymbol" w:cs="OpenSymbol" w:hint="default"/>
+      </w:rPr>
+    </w:lvl>
+    <w:lvl w:ilvl="8">
+      <w:start w:val="1"/>
+      <w:numFmt w:val="bullet"/>
+      <w:lvlText w:val="▪"/>
+      <w:lvlJc w:val="left"/>
+      <w:pPr>
+        <w:tabs>
+          <w:tab w:val="num" w:pos="3600"/>
+        </w:tabs>
+        <w:ind w:left="3600" w:hanging="360"/>
+      </w:pPr>
+      <w:rPr>
+        <w:rFonts w:ascii="OpenSymbol" w:hAnsi="OpenSymbol" w:cs="OpenSymbol" w:hint="default"/>
+      </w:rPr>
+    </w:lvl>
+  </w:abstractNum>
+  <w:abstractNum w:abstractNumId="29" w15:restartNumberingAfterBreak="0">
     <w:nsid w:val="67E33098"/>
     <w:multiLevelType w:val="hybridMultilevel"/>
     <w:tmpl w:val="CCC2DDD6"/>
@@ -12341,7 +12358,7 @@
       </w:pPr>
     </w:lvl>
   </w:abstractNum>
-  <w:abstractNum w:abstractNumId="27" w15:restartNumberingAfterBreak="0">
+  <w:abstractNum w:abstractNumId="30" w15:restartNumberingAfterBreak="0">
     <w:nsid w:val="71052801"/>
     <w:multiLevelType w:val="singleLevel"/>
     <w:tmpl w:val="D72C3122"/>
@@ -12359,7 +12376,7 @@
       </w:rPr>
     </w:lvl>
   </w:abstractNum>
-  <w:abstractNum w:abstractNumId="28" w15:restartNumberingAfterBreak="0">
+  <w:abstractNum w:abstractNumId="31" w15:restartNumberingAfterBreak="0">
     <w:nsid w:val="71273794"/>
     <w:multiLevelType w:val="singleLevel"/>
     <w:tmpl w:val="F258A1F4"/>
@@ -12377,7 +12394,7 @@
       </w:rPr>
     </w:lvl>
   </w:abstractNum>
-  <w:abstractNum w:abstractNumId="29" w15:restartNumberingAfterBreak="0">
+  <w:abstractNum w:abstractNumId="32" w15:restartNumberingAfterBreak="0">
     <w:nsid w:val="71B20D08"/>
     <w:multiLevelType w:val="hybridMultilevel"/>
     <w:tmpl w:val="58F2D5F2"/>
@@ -12468,7 +12485,7 @@
       </w:pPr>
     </w:lvl>
   </w:abstractNum>
-  <w:abstractNum w:abstractNumId="30" w15:restartNumberingAfterBreak="0">
+  <w:abstractNum w:abstractNumId="33" w15:restartNumberingAfterBreak="0">
     <w:nsid w:val="71C27449"/>
     <w:multiLevelType w:val="singleLevel"/>
     <w:tmpl w:val="D72C3122"/>
@@ -12486,7 +12503,147 @@
       </w:rPr>
     </w:lvl>
   </w:abstractNum>
-  <w:abstractNum w:abstractNumId="31" w15:restartNumberingAfterBreak="0">
+  <w:abstractNum w:abstractNumId="34" w15:restartNumberingAfterBreak="0">
+    <w:nsid w:val="727014FC"/>
+    <w:multiLevelType w:val="multilevel"/>
+    <w:tmpl w:val="70DE609C"/>
+    <w:lvl w:ilvl="0">
+      <w:start w:val="1"/>
+      <w:numFmt w:val="bullet"/>
+      <w:lvlText w:val=""/>
+      <w:lvlJc w:val="left"/>
+      <w:pPr>
+        <w:tabs>
+          <w:tab w:val="num" w:pos="720"/>
+        </w:tabs>
+        <w:ind w:left="720" w:hanging="360"/>
+      </w:pPr>
+      <w:rPr>
+        <w:rFonts w:ascii="Symbol" w:hAnsi="Symbol" w:cs="OpenSymbol" w:hint="default"/>
+      </w:rPr>
+    </w:lvl>
+    <w:lvl w:ilvl="1">
+      <w:start w:val="1"/>
+      <w:numFmt w:val="bullet"/>
+      <w:lvlText w:val="◦"/>
+      <w:lvlJc w:val="left"/>
+      <w:pPr>
+        <w:tabs>
+          <w:tab w:val="num" w:pos="1080"/>
+        </w:tabs>
+        <w:ind w:left="1080" w:hanging="360"/>
+      </w:pPr>
+      <w:rPr>
+        <w:rFonts w:ascii="OpenSymbol" w:hAnsi="OpenSymbol" w:cs="OpenSymbol" w:hint="default"/>
+      </w:rPr>
+    </w:lvl>
+    <w:lvl w:ilvl="2">
+      <w:start w:val="1"/>
+      <w:numFmt w:val="bullet"/>
+      <w:lvlText w:val="▪"/>
+      <w:lvlJc w:val="left"/>
+      <w:pPr>
+        <w:tabs>
+          <w:tab w:val="num" w:pos="1440"/>
+        </w:tabs>
+        <w:ind w:left="1440" w:hanging="360"/>
+      </w:pPr>
+      <w:rPr>
+        <w:rFonts w:ascii="OpenSymbol" w:hAnsi="OpenSymbol" w:cs="OpenSymbol" w:hint="default"/>
+      </w:rPr>
+    </w:lvl>
+    <w:lvl w:ilvl="3">
+      <w:start w:val="1"/>
+      <w:numFmt w:val="bullet"/>
+      <w:lvlText w:val=""/>
+      <w:lvlJc w:val="left"/>
+      <w:pPr>
+        <w:tabs>
+          <w:tab w:val="num" w:pos="1800"/>
+        </w:tabs>
+        <w:ind w:left="1800" w:hanging="360"/>
+      </w:pPr>
+      <w:rPr>
+        <w:rFonts w:ascii="Symbol" w:hAnsi="Symbol" w:cs="OpenSymbol" w:hint="default"/>
+      </w:rPr>
+    </w:lvl>
+    <w:lvl w:ilvl="4">
+      <w:start w:val="1"/>
+      <w:numFmt w:val="bullet"/>
+      <w:lvlText w:val="◦"/>
+      <w:lvlJc w:val="left"/>
+      <w:pPr>
+        <w:tabs>
+          <w:tab w:val="num" w:pos="2160"/>
+        </w:tabs>
+        <w:ind w:left="2160" w:hanging="360"/>
+      </w:pPr>
+      <w:rPr>
+        <w:rFonts w:ascii="OpenSymbol" w:hAnsi="OpenSymbol" w:cs="OpenSymbol" w:hint="default"/>
+      </w:rPr>
+    </w:lvl>
+    <w:lvl w:ilvl="5">
+      <w:start w:val="1"/>
+      <w:numFmt w:val="bullet"/>
+      <w:lvlText w:val="▪"/>
+      <w:lvlJc w:val="left"/>
+      <w:pPr>
+        <w:tabs>
+          <w:tab w:val="num" w:pos="2520"/>
+        </w:tabs>
+        <w:ind w:left="2520" w:hanging="360"/>
+      </w:pPr>
+      <w:rPr>
+        <w:rFonts w:ascii="OpenSymbol" w:hAnsi="OpenSymbol" w:cs="OpenSymbol" w:hint="default"/>
+      </w:rPr>
+    </w:lvl>
+    <w:lvl w:ilvl="6">
+      <w:start w:val="1"/>
+      <w:numFmt w:val="bullet"/>
+      <w:lvlText w:val=""/>
+      <w:lvlJc w:val="left"/>
+      <w:pPr>
+        <w:tabs>
+          <w:tab w:val="num" w:pos="2880"/>
+        </w:tabs>
+        <w:ind w:left="2880" w:hanging="360"/>
+      </w:pPr>
+      <w:rPr>
+        <w:rFonts w:ascii="Symbol" w:hAnsi="Symbol" w:cs="OpenSymbol" w:hint="default"/>
+      </w:rPr>
+    </w:lvl>
+    <w:lvl w:ilvl="7">
+      <w:start w:val="1"/>
+      <w:numFmt w:val="bullet"/>
+      <w:lvlText w:val="◦"/>
+      <w:lvlJc w:val="left"/>
+      <w:pPr>
+        <w:tabs>
+          <w:tab w:val="num" w:pos="3240"/>
+        </w:tabs>
+        <w:ind w:left="3240" w:hanging="360"/>
+      </w:pPr>
+      <w:rPr>
+        <w:rFonts w:ascii="OpenSymbol" w:hAnsi="OpenSymbol" w:cs="OpenSymbol" w:hint="default"/>
+      </w:rPr>
+    </w:lvl>
+    <w:lvl w:ilvl="8">
+      <w:start w:val="1"/>
+      <w:numFmt w:val="bullet"/>
+      <w:lvlText w:val="▪"/>
+      <w:lvlJc w:val="left"/>
+      <w:pPr>
+        <w:tabs>
+          <w:tab w:val="num" w:pos="3600"/>
+        </w:tabs>
+        <w:ind w:left="3600" w:hanging="360"/>
+      </w:pPr>
+      <w:rPr>
+        <w:rFonts w:ascii="OpenSymbol" w:hAnsi="OpenSymbol" w:cs="OpenSymbol" w:hint="default"/>
+      </w:rPr>
+    </w:lvl>
+  </w:abstractNum>
+  <w:abstractNum w:abstractNumId="35" w15:restartNumberingAfterBreak="0">
     <w:nsid w:val="740704EF"/>
     <w:multiLevelType w:val="hybridMultilevel"/>
     <w:tmpl w:val="C76C27A6"/>
@@ -12572,7 +12729,7 @@
       </w:pPr>
     </w:lvl>
   </w:abstractNum>
-  <w:abstractNum w:abstractNumId="32" w15:restartNumberingAfterBreak="0">
+  <w:abstractNum w:abstractNumId="36" w15:restartNumberingAfterBreak="0">
     <w:nsid w:val="793D6D00"/>
     <w:multiLevelType w:val="multilevel"/>
     <w:tmpl w:val="B36E245C"/>
@@ -12694,7 +12851,7 @@
       </w:rPr>
     </w:lvl>
   </w:abstractNum>
-  <w:abstractNum w:abstractNumId="33" w15:restartNumberingAfterBreak="0">
+  <w:abstractNum w:abstractNumId="37" w15:restartNumberingAfterBreak="0">
     <w:nsid w:val="7A670D85"/>
     <w:multiLevelType w:val="singleLevel"/>
     <w:tmpl w:val="D72C3122"/>
@@ -12713,85 +12870,85 @@
     </w:lvl>
   </w:abstractNum>
   <w:num w:numId="1">
-    <w:abstractNumId w:val="26"/>
+    <w:abstractNumId w:val="29"/>
   </w:num>
   <w:num w:numId="2">
-    <w:abstractNumId w:val="8"/>
+    <w:abstractNumId w:val="9"/>
   </w:num>
   <w:num w:numId="3">
-    <w:abstractNumId w:val="19"/>
+    <w:abstractNumId w:val="21"/>
   </w:num>
   <w:num w:numId="4">
     <w:abstractNumId w:val="0"/>
   </w:num>
   <w:num w:numId="5">
+    <w:abstractNumId w:val="35"/>
+  </w:num>
+  <w:num w:numId="6">
+    <w:abstractNumId w:val="10"/>
+  </w:num>
+  <w:num w:numId="7">
+    <w:abstractNumId w:val="15"/>
+  </w:num>
+  <w:num w:numId="8">
+    <w:abstractNumId w:val="22"/>
+  </w:num>
+  <w:num w:numId="9">
+    <w:abstractNumId w:val="25"/>
+  </w:num>
+  <w:num w:numId="10">
+    <w:abstractNumId w:val="19"/>
+  </w:num>
+  <w:num w:numId="11">
+    <w:abstractNumId w:val="26"/>
+  </w:num>
+  <w:num w:numId="12">
     <w:abstractNumId w:val="31"/>
   </w:num>
-  <w:num w:numId="6">
-    <w:abstractNumId w:val="9"/>
+  <w:num w:numId="13">
+    <w:abstractNumId w:val="12"/>
   </w:num>
-  <w:num w:numId="7">
+  <w:num w:numId="14">
+    <w:abstractNumId w:val="24"/>
+  </w:num>
+  <w:num w:numId="15">
+    <w:abstractNumId w:val="7"/>
+  </w:num>
+  <w:num w:numId="16">
+    <w:abstractNumId w:val="37"/>
+  </w:num>
+  <w:num w:numId="17">
+    <w:abstractNumId w:val="23"/>
+  </w:num>
+  <w:num w:numId="18">
+    <w:abstractNumId w:val="33"/>
+  </w:num>
+  <w:num w:numId="19">
+    <w:abstractNumId w:val="20"/>
+  </w:num>
+  <w:num w:numId="20">
+    <w:abstractNumId w:val="30"/>
+  </w:num>
+  <w:num w:numId="21">
+    <w:abstractNumId w:val="17"/>
+  </w:num>
+  <w:num w:numId="22">
+    <w:abstractNumId w:val="11"/>
+  </w:num>
+  <w:num w:numId="23">
+    <w:abstractNumId w:val="16"/>
+  </w:num>
+  <w:num w:numId="24">
     <w:abstractNumId w:val="14"/>
   </w:num>
-  <w:num w:numId="8">
-    <w:abstractNumId w:val="20"/>
+  <w:num w:numId="25">
+    <w:abstractNumId w:val="27"/>
   </w:num>
-  <w:num w:numId="9">
-    <w:abstractNumId w:val="23"/>
-  </w:num>
-  <w:num w:numId="10">
-    <w:abstractNumId w:val="17"/>
-  </w:num>
-  <w:num w:numId="11">
-    <w:abstractNumId w:val="24"/>
-  </w:num>
-  <w:num w:numId="12">
-    <w:abstractNumId w:val="28"/>
-  </w:num>
-  <w:num w:numId="13">
-    <w:abstractNumId w:val="11"/>
-  </w:num>
-  <w:num w:numId="14">
-    <w:abstractNumId w:val="22"/>
-  </w:num>
-  <w:num w:numId="15">
+  <w:num w:numId="26">
     <w:abstractNumId w:val="6"/>
   </w:num>
-  <w:num w:numId="16">
-    <w:abstractNumId w:val="33"/>
-  </w:num>
-  <w:num w:numId="17">
-    <w:abstractNumId w:val="21"/>
-  </w:num>
-  <w:num w:numId="18">
-    <w:abstractNumId w:val="30"/>
-  </w:num>
-  <w:num w:numId="19">
-    <w:abstractNumId w:val="18"/>
-  </w:num>
-  <w:num w:numId="20">
-    <w:abstractNumId w:val="27"/>
-  </w:num>
-  <w:num w:numId="21">
-    <w:abstractNumId w:val="16"/>
-  </w:num>
-  <w:num w:numId="22">
-    <w:abstractNumId w:val="10"/>
-  </w:num>
-  <w:num w:numId="23">
-    <w:abstractNumId w:val="15"/>
-  </w:num>
-  <w:num w:numId="24">
-    <w:abstractNumId w:val="13"/>
-  </w:num>
-  <w:num w:numId="25">
-    <w:abstractNumId w:val="25"/>
-  </w:num>
-  <w:num w:numId="26">
-    <w:abstractNumId w:val="5"/>
-  </w:num>
   <w:num w:numId="27">
-    <w:abstractNumId w:val="32"/>
+    <w:abstractNumId w:val="36"/>
   </w:num>
   <w:num w:numId="28">
     <w:abstractNumId w:val="2"/>
@@ -12800,19 +12957,67 @@
     <w:abstractNumId w:val="1"/>
   </w:num>
   <w:num w:numId="30">
-    <w:abstractNumId w:val="12"/>
+    <w:abstractNumId w:val="13"/>
   </w:num>
   <w:num w:numId="31">
-    <w:abstractNumId w:val="29"/>
+    <w:abstractNumId w:val="32"/>
   </w:num>
   <w:num w:numId="32">
-    <w:abstractNumId w:val="4"/>
+    <w:abstractNumId w:val="5"/>
   </w:num>
   <w:num w:numId="33">
     <w:abstractNumId w:val="3"/>
   </w:num>
   <w:num w:numId="34">
-    <w:abstractNumId w:val="7"/>
+    <w:abstractNumId w:val="8"/>
+  </w:num>
+  <w:num w:numId="35">
+    <w:abstractNumId w:val="4"/>
+    <w:lvlOverride w:ilvl="0"/>
+    <w:lvlOverride w:ilvl="1"/>
+    <w:lvlOverride w:ilvl="2"/>
+    <w:lvlOverride w:ilvl="3"/>
+    <w:lvlOverride w:ilvl="4"/>
+    <w:lvlOverride w:ilvl="5"/>
+    <w:lvlOverride w:ilvl="6"/>
+    <w:lvlOverride w:ilvl="7"/>
+    <w:lvlOverride w:ilvl="8"/>
+  </w:num>
+  <w:num w:numId="36">
+    <w:abstractNumId w:val="34"/>
+    <w:lvlOverride w:ilvl="0"/>
+    <w:lvlOverride w:ilvl="1"/>
+    <w:lvlOverride w:ilvl="2"/>
+    <w:lvlOverride w:ilvl="3"/>
+    <w:lvlOverride w:ilvl="4"/>
+    <w:lvlOverride w:ilvl="5"/>
+    <w:lvlOverride w:ilvl="6"/>
+    <w:lvlOverride w:ilvl="7"/>
+    <w:lvlOverride w:ilvl="8"/>
+  </w:num>
+  <w:num w:numId="37">
+    <w:abstractNumId w:val="28"/>
+    <w:lvlOverride w:ilvl="0"/>
+    <w:lvlOverride w:ilvl="1"/>
+    <w:lvlOverride w:ilvl="2"/>
+    <w:lvlOverride w:ilvl="3"/>
+    <w:lvlOverride w:ilvl="4"/>
+    <w:lvlOverride w:ilvl="5"/>
+    <w:lvlOverride w:ilvl="6"/>
+    <w:lvlOverride w:ilvl="7"/>
+    <w:lvlOverride w:ilvl="8"/>
+  </w:num>
+  <w:num w:numId="38">
+    <w:abstractNumId w:val="18"/>
+    <w:lvlOverride w:ilvl="0"/>
+    <w:lvlOverride w:ilvl="1"/>
+    <w:lvlOverride w:ilvl="2"/>
+    <w:lvlOverride w:ilvl="3"/>
+    <w:lvlOverride w:ilvl="4"/>
+    <w:lvlOverride w:ilvl="5"/>
+    <w:lvlOverride w:ilvl="6"/>
+    <w:lvlOverride w:ilvl="7"/>
+    <w:lvlOverride w:ilvl="8"/>
   </w:num>
 </w:numbering>
 </file>
@@ -14003,7 +14208,7 @@
 </file>
 
 <file path=customXml/itemProps1.xml><?xml version="1.0" encoding="utf-8"?>
-<ds:datastoreItem xmlns:ds="http://schemas.openxmlformats.org/officeDocument/2006/customXml" ds:itemID="{222DDC6A-2390-4DB0-B530-CF13EE5A104A}">
+<ds:datastoreItem xmlns:ds="http://schemas.openxmlformats.org/officeDocument/2006/customXml" ds:itemID="{B4471186-B468-4596-8346-BC4708D73EA0}">
   <ds:schemaRefs>
     <ds:schemaRef ds:uri="http://schemas.openxmlformats.org/officeDocument/2006/bibliography"/>
   </ds:schemaRefs>

</xml_diff>